<commit_message>
Documentation of Arduino Code
</commit_message>
<xml_diff>
--- a/Design-Doc.docx
+++ b/Design-Doc.docx
@@ -1093,7 +1093,6 @@
                       <w:sz w:val="24"/>
                       <w:szCs w:val="24"/>
                     </w:rPr>
-                    <w:lastRenderedPageBreak/>
                     <w:t>__</w:t>
                   </w:r>
                   <w:proofErr w:type="spellStart"/>
@@ -1916,11 +1915,12 @@
                   <w:r>
                     <w:rPr>
                       <w:rFonts w:ascii="Times New Roman" w:eastAsia="Times New Roman" w:hAnsi="Times New Roman" w:cs="Times New Roman"/>
+                      <w:noProof/>
                       <w:sz w:val="24"/>
                       <w:szCs w:val="24"/>
                     </w:rPr>
                     <w:pict>
-                      <v:rect id="_x0000_i1079" style="width:0;height:1.5pt" o:hralign="center" o:hrstd="t" o:hr="t" fillcolor="#a0a0a0" stroked="f"/>
+                      <v:rect id="_x0000_i1028" alt="" style="width:422.6pt;height:.05pt;mso-width-percent:0;mso-height-percent:0;mso-width-percent:0;mso-height-percent:0" o:hrpct="903" o:hralign="center" o:hrstd="t" o:hr="t" fillcolor="#a0a0a0" stroked="f"/>
                     </w:pict>
                   </w:r>
                 </w:p>
@@ -2595,7 +2595,6 @@
             </w:pPr>
             <w:hyperlink r:id="rId14" w:anchor="object" w:history="1">
               <w:proofErr w:type="spellStart"/>
-              <w:proofErr w:type="gramStart"/>
               <w:r>
                 <w:rPr>
                   <w:rFonts w:ascii="Helvetica" w:eastAsia="Times New Roman" w:hAnsi="Helvetica" w:cs="Helvetica"/>
@@ -2607,7 +2606,6 @@
                 <w:t>builtins.object</w:t>
               </w:r>
               <w:proofErr w:type="spellEnd"/>
-              <w:proofErr w:type="gramEnd"/>
             </w:hyperlink>
             <w:r>
               <w:rPr>
@@ -3118,7 +3116,6 @@
                   </w:pPr>
                   <w:bookmarkStart w:id="11" w:name="ThreePump-FormatVolume"/>
                   <w:proofErr w:type="spellStart"/>
-                  <w:proofErr w:type="gramStart"/>
                   <w:r>
                     <w:rPr>
                       <w:rFonts w:ascii="Times New Roman" w:eastAsia="Times New Roman" w:hAnsi="Times New Roman" w:cs="Times New Roman"/>
@@ -3137,16 +3134,7 @@
                       <w:sz w:val="24"/>
                       <w:szCs w:val="24"/>
                     </w:rPr>
-                    <w:t>(</w:t>
-                  </w:r>
-                  <w:proofErr w:type="gramEnd"/>
-                  <w:r>
-                    <w:rPr>
-                      <w:rFonts w:ascii="Times New Roman" w:eastAsia="Times New Roman" w:hAnsi="Times New Roman" w:cs="Times New Roman"/>
-                      <w:sz w:val="24"/>
-                      <w:szCs w:val="24"/>
-                    </w:rPr>
-                    <w:t>self, V, unit)</w:t>
+                    <w:t>(self, V, unit)</w:t>
                   </w:r>
                 </w:p>
                 <w:p>
@@ -3252,9 +3240,111 @@
                       <w:sz w:val="24"/>
                       <w:szCs w:val="24"/>
                     </w:rPr>
-                    <w:t>_</w:t>
-                  </w:r>
-                  <w:proofErr w:type="gramStart"/>
+                    <w:t>__</w:t>
+                  </w:r>
+                  <w:bookmarkEnd w:id="12"/>
+                  <w:r>
+                    <w:rPr>
+                      <w:rFonts w:ascii="Times New Roman" w:eastAsia="Times New Roman" w:hAnsi="Times New Roman" w:cs="Times New Roman"/>
+                      <w:sz w:val="24"/>
+                      <w:szCs w:val="24"/>
+                    </w:rPr>
+                    <w:t xml:space="preserve">(self, </w:t>
+                  </w:r>
+                  <w:proofErr w:type="spellStart"/>
+                  <w:r>
+                    <w:rPr>
+                      <w:rFonts w:ascii="Times New Roman" w:eastAsia="Times New Roman" w:hAnsi="Times New Roman" w:cs="Times New Roman"/>
+                      <w:sz w:val="24"/>
+                      <w:szCs w:val="24"/>
+                    </w:rPr>
+                    <w:t>my_port</w:t>
+                  </w:r>
+                  <w:proofErr w:type="spellEnd"/>
+                  <w:r>
+                    <w:rPr>
+                      <w:rFonts w:ascii="Times New Roman" w:eastAsia="Times New Roman" w:hAnsi="Times New Roman" w:cs="Times New Roman"/>
+                      <w:sz w:val="24"/>
+                      <w:szCs w:val="24"/>
+                    </w:rPr>
+                    <w:t>)</w:t>
+                  </w:r>
+                </w:p>
+                <w:p>
+                  <w:pPr>
+                    <w:spacing w:after="0" w:line="240" w:lineRule="auto"/>
+                    <w:ind w:left="720"/>
+                    <w:rPr>
+                      <w:rFonts w:ascii="Times New Roman" w:eastAsia="Times New Roman" w:hAnsi="Times New Roman" w:cs="Times New Roman"/>
+                      <w:sz w:val="24"/>
+                      <w:szCs w:val="24"/>
+                    </w:rPr>
+                  </w:pPr>
+                  <w:r>
+                    <w:rPr>
+                      <w:rFonts w:ascii="Courier New" w:eastAsia="Times New Roman" w:hAnsi="Courier New" w:cs="Courier New"/>
+                      <w:sz w:val="20"/>
+                      <w:szCs w:val="20"/>
+                    </w:rPr>
+                    <w:t>The constructor for the </w:t>
+                  </w:r>
+                  <w:proofErr w:type="spellStart"/>
+                  <w:r>
+                    <w:rPr>
+                      <w:rFonts w:ascii="Courier New" w:eastAsia="Times New Roman" w:hAnsi="Courier New" w:cs="Courier New"/>
+                      <w:sz w:val="20"/>
+                      <w:szCs w:val="20"/>
+                    </w:rPr>
+                    <w:t>TwoSwitch</w:t>
+                  </w:r>
+                  <w:proofErr w:type="spellEnd"/>
+                  <w:r>
+                    <w:rPr>
+                      <w:rFonts w:ascii="Courier New" w:eastAsia="Times New Roman" w:hAnsi="Courier New" w:cs="Courier New"/>
+                      <w:sz w:val="20"/>
+                      <w:szCs w:val="20"/>
+                    </w:rPr>
+                    <w:t> class.</w:t>
+                  </w:r>
+                  <w:r>
+                    <w:rPr>
+                      <w:rFonts w:ascii="Courier New" w:eastAsia="Times New Roman" w:hAnsi="Courier New" w:cs="Courier New"/>
+                      <w:sz w:val="20"/>
+                      <w:szCs w:val="20"/>
+                    </w:rPr>
+                    <w:br/>
+                    <w:t> </w:t>
+                  </w:r>
+                  <w:r>
+                    <w:rPr>
+                      <w:rFonts w:ascii="Courier New" w:eastAsia="Times New Roman" w:hAnsi="Courier New" w:cs="Courier New"/>
+                      <w:sz w:val="20"/>
+                      <w:szCs w:val="20"/>
+                    </w:rPr>
+                    <w:br/>
+                    <w:t>Parameters:</w:t>
+                  </w:r>
+                  <w:r>
+                    <w:rPr>
+                      <w:rFonts w:ascii="Courier New" w:eastAsia="Times New Roman" w:hAnsi="Courier New" w:cs="Courier New"/>
+                      <w:sz w:val="20"/>
+                      <w:szCs w:val="20"/>
+                    </w:rPr>
+                    <w:br/>
+                    <w:t>    my_port (string): the microcontrollers port for the serial connection.</w:t>
+                  </w:r>
+                </w:p>
+                <w:p>
+                  <w:pPr>
+                    <w:spacing w:after="0" w:line="240" w:lineRule="auto"/>
+                    <w:rPr>
+                      <w:rFonts w:ascii="Times New Roman" w:eastAsia="Times New Roman" w:hAnsi="Times New Roman" w:cs="Times New Roman"/>
+                      <w:sz w:val="24"/>
+                      <w:szCs w:val="24"/>
+                    </w:rPr>
+                  </w:pPr>
+                  <w:bookmarkStart w:id="13" w:name="ThreePump-abort_calibration"/>
+                  <w:proofErr w:type="spellStart"/>
                   <w:r>
                     <w:rPr>
                       <w:rFonts w:ascii="Times New Roman" w:eastAsia="Times New Roman" w:hAnsi="Times New Roman" w:cs="Times New Roman"/>
@@ -3263,35 +3353,9 @@
                       <w:sz w:val="24"/>
                       <w:szCs w:val="24"/>
                     </w:rPr>
-                    <w:t>_</w:t>
-                  </w:r>
-                  <w:bookmarkEnd w:id="12"/>
-                  <w:r>
-                    <w:rPr>
-                      <w:rFonts w:ascii="Times New Roman" w:eastAsia="Times New Roman" w:hAnsi="Times New Roman" w:cs="Times New Roman"/>
-                      <w:sz w:val="24"/>
-                      <w:szCs w:val="24"/>
-                    </w:rPr>
-                    <w:t>(</w:t>
-                  </w:r>
-                  <w:proofErr w:type="gramEnd"/>
-                  <w:r>
-                    <w:rPr>
-                      <w:rFonts w:ascii="Times New Roman" w:eastAsia="Times New Roman" w:hAnsi="Times New Roman" w:cs="Times New Roman"/>
-                      <w:sz w:val="24"/>
-                      <w:szCs w:val="24"/>
-                    </w:rPr>
-                    <w:t xml:space="preserve">self, </w:t>
-                  </w:r>
-                  <w:proofErr w:type="spellStart"/>
-                  <w:r>
-                    <w:rPr>
-                      <w:rFonts w:ascii="Times New Roman" w:eastAsia="Times New Roman" w:hAnsi="Times New Roman" w:cs="Times New Roman"/>
-                      <w:sz w:val="24"/>
-                      <w:szCs w:val="24"/>
-                    </w:rPr>
-                    <w:t>my_port</w:t>
-                  </w:r>
+                    <w:t>abort_calibration</w:t>
+                  </w:r>
+                  <w:bookmarkEnd w:id="13"/>
                   <w:proofErr w:type="spellEnd"/>
                   <w:r>
                     <w:rPr>
@@ -3299,7 +3363,7 @@
                       <w:sz w:val="24"/>
                       <w:szCs w:val="24"/>
                     </w:rPr>
-                    <w:t>)</w:t>
+                    <w:t>(self, channel)</w:t>
                   </w:r>
                 </w:p>
                 <w:p>
@@ -3318,25 +3382,7 @@
                       <w:sz w:val="20"/>
                       <w:szCs w:val="20"/>
                     </w:rPr>
-                    <w:t>The constructor for the </w:t>
-                  </w:r>
-                  <w:proofErr w:type="spellStart"/>
-                  <w:r>
-                    <w:rPr>
-                      <w:rFonts w:ascii="Courier New" w:eastAsia="Times New Roman" w:hAnsi="Courier New" w:cs="Courier New"/>
-                      <w:sz w:val="20"/>
-                      <w:szCs w:val="20"/>
-                    </w:rPr>
-                    <w:t>TwoSwitch</w:t>
-                  </w:r>
-                  <w:proofErr w:type="spellEnd"/>
-                  <w:r>
-                    <w:rPr>
-                      <w:rFonts w:ascii="Courier New" w:eastAsia="Times New Roman" w:hAnsi="Courier New" w:cs="Courier New"/>
-                      <w:sz w:val="20"/>
-                      <w:szCs w:val="20"/>
-                    </w:rPr>
-                    <w:t> class.</w:t>
+                    <w:t>This method sends a command to the microcontroller which is programmed to abort calibration of the pump only for the channel chosen.</w:t>
                   </w:r>
                   <w:r>
                     <w:rPr>
@@ -3363,20 +3409,19 @@
                       <w:szCs w:val="20"/>
                     </w:rPr>
                     <w:br/>
-                    <w:t>    my_port (string): the microcontrollers port for the serial connection.</w:t>
-                  </w:r>
-                </w:p>
-                <w:p>
-                  <w:pPr>
-                    <w:spacing w:after="0" w:line="240" w:lineRule="auto"/>
-                    <w:rPr>
-                      <w:rFonts w:ascii="Times New Roman" w:eastAsia="Times New Roman" w:hAnsi="Times New Roman" w:cs="Times New Roman"/>
-                      <w:sz w:val="24"/>
-                      <w:szCs w:val="24"/>
-                    </w:rPr>
-                  </w:pPr>
-                  <w:bookmarkStart w:id="13" w:name="ThreePump-abort_calibration"/>
-                  <w:proofErr w:type="spellStart"/>
+                    <w:t>    channel (int): the channel that will abort calibration.</w:t>
+                  </w:r>
+                </w:p>
+                <w:p>
+                  <w:pPr>
+                    <w:spacing w:after="0" w:line="240" w:lineRule="auto"/>
+                    <w:rPr>
+                      <w:rFonts w:ascii="Times New Roman" w:eastAsia="Times New Roman" w:hAnsi="Times New Roman" w:cs="Times New Roman"/>
+                      <w:sz w:val="24"/>
+                      <w:szCs w:val="24"/>
+                    </w:rPr>
+                  </w:pPr>
+                  <w:bookmarkStart w:id="14" w:name="ThreePump-calibrate"/>
                   <w:r>
                     <w:rPr>
                       <w:rFonts w:ascii="Times New Roman" w:eastAsia="Times New Roman" w:hAnsi="Times New Roman" w:cs="Times New Roman"/>
@@ -3385,9 +3430,75 @@
                       <w:sz w:val="24"/>
                       <w:szCs w:val="24"/>
                     </w:rPr>
-                    <w:t>abort_</w:t>
-                  </w:r>
-                  <w:proofErr w:type="gramStart"/>
+                    <w:t>calibrate</w:t>
+                  </w:r>
+                  <w:bookmarkEnd w:id="14"/>
+                  <w:r>
+                    <w:rPr>
+                      <w:rFonts w:ascii="Times New Roman" w:eastAsia="Times New Roman" w:hAnsi="Times New Roman" w:cs="Times New Roman"/>
+                      <w:sz w:val="24"/>
+                      <w:szCs w:val="24"/>
+                    </w:rPr>
+                    <w:t>(self, channel)</w:t>
+                  </w:r>
+                </w:p>
+                <w:p>
+                  <w:pPr>
+                    <w:spacing w:after="0" w:line="240" w:lineRule="auto"/>
+                    <w:ind w:left="720"/>
+                    <w:rPr>
+                      <w:rFonts w:ascii="Times New Roman" w:eastAsia="Times New Roman" w:hAnsi="Times New Roman" w:cs="Times New Roman"/>
+                      <w:sz w:val="24"/>
+                      <w:szCs w:val="24"/>
+                    </w:rPr>
+                  </w:pPr>
+                  <w:r>
+                    <w:rPr>
+                      <w:rFonts w:ascii="Courier New" w:eastAsia="Times New Roman" w:hAnsi="Courier New" w:cs="Courier New"/>
+                      <w:sz w:val="20"/>
+                      <w:szCs w:val="20"/>
+                    </w:rPr>
+                    <w:t>This method sends a command to the microcontroller which is programmed to calibrate the pump only for the channel chosen.</w:t>
+                  </w:r>
+                  <w:r>
+                    <w:rPr>
+                      <w:rFonts w:ascii="Courier New" w:eastAsia="Times New Roman" w:hAnsi="Courier New" w:cs="Courier New"/>
+                      <w:sz w:val="20"/>
+                      <w:szCs w:val="20"/>
+                    </w:rPr>
+                    <w:br/>
+                    <w:t> </w:t>
+                  </w:r>
+                  <w:r>
+                    <w:rPr>
+                      <w:rFonts w:ascii="Courier New" w:eastAsia="Times New Roman" w:hAnsi="Courier New" w:cs="Courier New"/>
+                      <w:sz w:val="20"/>
+                      <w:szCs w:val="20"/>
+                    </w:rPr>
+                    <w:br/>
+                    <w:t>Parameters:</w:t>
+                  </w:r>
+                  <w:r>
+                    <w:rPr>
+                      <w:rFonts w:ascii="Courier New" w:eastAsia="Times New Roman" w:hAnsi="Courier New" w:cs="Courier New"/>
+                      <w:sz w:val="20"/>
+                      <w:szCs w:val="20"/>
+                    </w:rPr>
+                    <w:br/>
+                    <w:t>    channel (int): the channel that will be calibrated.</w:t>
+                  </w:r>
+                </w:p>
+                <w:p>
+                  <w:pPr>
+                    <w:spacing w:after="0" w:line="240" w:lineRule="auto"/>
+                    <w:rPr>
+                      <w:rFonts w:ascii="Times New Roman" w:eastAsia="Times New Roman" w:hAnsi="Times New Roman" w:cs="Times New Roman"/>
+                      <w:sz w:val="24"/>
+                      <w:szCs w:val="24"/>
+                    </w:rPr>
+                  </w:pPr>
+                  <w:bookmarkStart w:id="15" w:name="ThreePump-chop_return"/>
+                  <w:proofErr w:type="spellStart"/>
                   <w:r>
                     <w:rPr>
                       <w:rFonts w:ascii="Times New Roman" w:eastAsia="Times New Roman" w:hAnsi="Times New Roman" w:cs="Times New Roman"/>
@@ -3396,9 +3507,9 @@
                       <w:sz w:val="24"/>
                       <w:szCs w:val="24"/>
                     </w:rPr>
-                    <w:t>calibration</w:t>
-                  </w:r>
-                  <w:bookmarkEnd w:id="13"/>
+                    <w:t>chop_return</w:t>
+                  </w:r>
+                  <w:bookmarkEnd w:id="15"/>
                   <w:proofErr w:type="spellEnd"/>
                   <w:r>
                     <w:rPr>
@@ -3406,16 +3517,7 @@
                       <w:sz w:val="24"/>
                       <w:szCs w:val="24"/>
                     </w:rPr>
-                    <w:t>(</w:t>
-                  </w:r>
-                  <w:proofErr w:type="gramEnd"/>
-                  <w:r>
-                    <w:rPr>
-                      <w:rFonts w:ascii="Times New Roman" w:eastAsia="Times New Roman" w:hAnsi="Times New Roman" w:cs="Times New Roman"/>
-                      <w:sz w:val="24"/>
-                      <w:szCs w:val="24"/>
-                    </w:rPr>
-                    <w:t>self, channel)</w:t>
+                    <w:t>(self, ret)</w:t>
                   </w:r>
                 </w:p>
                 <w:p>
@@ -3434,7 +3536,16 @@
                       <w:sz w:val="20"/>
                       <w:szCs w:val="20"/>
                     </w:rPr>
-                    <w:t>This method sends a command to the microcontroller which is programmed to abort calibration of the pump only for the channel chosen.</w:t>
+                    <w:t>This method modifies the output of the two switch which comes with a carriage return and newline at the end of itself.</w:t>
+                  </w:r>
+                  <w:r>
+                    <w:rPr>
+                      <w:rFonts w:ascii="Courier New" w:eastAsia="Times New Roman" w:hAnsi="Courier New" w:cs="Courier New"/>
+                      <w:sz w:val="20"/>
+                      <w:szCs w:val="20"/>
+                    </w:rPr>
+                    <w:br/>
+                    <w:t>The carriage return and newline is cut off here.</w:t>
                   </w:r>
                   <w:r>
                     <w:rPr>
@@ -3452,29 +3563,28 @@
                       <w:szCs w:val="20"/>
                     </w:rPr>
                     <w:br/>
-                    <w:t>Parameters:</w:t>
-                  </w:r>
-                  <w:r>
-                    <w:rPr>
-                      <w:rFonts w:ascii="Courier New" w:eastAsia="Times New Roman" w:hAnsi="Courier New" w:cs="Courier New"/>
-                      <w:sz w:val="20"/>
-                      <w:szCs w:val="20"/>
-                    </w:rPr>
-                    <w:br/>
-                    <w:t>    channel (int): the channel that will abort calibration.</w:t>
-                  </w:r>
-                </w:p>
-                <w:p>
-                  <w:pPr>
-                    <w:spacing w:after="0" w:line="240" w:lineRule="auto"/>
-                    <w:rPr>
-                      <w:rFonts w:ascii="Times New Roman" w:eastAsia="Times New Roman" w:hAnsi="Times New Roman" w:cs="Times New Roman"/>
-                      <w:sz w:val="24"/>
-                      <w:szCs w:val="24"/>
-                    </w:rPr>
-                  </w:pPr>
-                  <w:bookmarkStart w:id="14" w:name="ThreePump-calibrate"/>
-                  <w:proofErr w:type="gramStart"/>
+                    <w:t>Returns:</w:t>
+                  </w:r>
+                  <w:r>
+                    <w:rPr>
+                      <w:rFonts w:ascii="Courier New" w:eastAsia="Times New Roman" w:hAnsi="Courier New" w:cs="Courier New"/>
+                      <w:sz w:val="20"/>
+                      <w:szCs w:val="20"/>
+                    </w:rPr>
+                    <w:br/>
+                    <w:t>    Output of the pump without the carraige return and newline at the end.</w:t>
+                  </w:r>
+                </w:p>
+                <w:p>
+                  <w:pPr>
+                    <w:spacing w:after="0" w:line="240" w:lineRule="auto"/>
+                    <w:rPr>
+                      <w:rFonts w:ascii="Times New Roman" w:eastAsia="Times New Roman" w:hAnsi="Times New Roman" w:cs="Times New Roman"/>
+                      <w:sz w:val="24"/>
+                      <w:szCs w:val="24"/>
+                    </w:rPr>
+                  </w:pPr>
+                  <w:bookmarkStart w:id="16" w:name="ThreePump-send"/>
                   <w:r>
                     <w:rPr>
                       <w:rFonts w:ascii="Times New Roman" w:eastAsia="Times New Roman" w:hAnsi="Times New Roman" w:cs="Times New Roman"/>
@@ -3483,25 +3593,34 @@
                       <w:sz w:val="24"/>
                       <w:szCs w:val="24"/>
                     </w:rPr>
-                    <w:t>calibrate</w:t>
-                  </w:r>
-                  <w:bookmarkEnd w:id="14"/>
-                  <w:r>
-                    <w:rPr>
-                      <w:rFonts w:ascii="Times New Roman" w:eastAsia="Times New Roman" w:hAnsi="Times New Roman" w:cs="Times New Roman"/>
-                      <w:sz w:val="24"/>
-                      <w:szCs w:val="24"/>
-                    </w:rPr>
-                    <w:t>(</w:t>
-                  </w:r>
-                  <w:proofErr w:type="gramEnd"/>
-                  <w:r>
-                    <w:rPr>
-                      <w:rFonts w:ascii="Times New Roman" w:eastAsia="Times New Roman" w:hAnsi="Times New Roman" w:cs="Times New Roman"/>
-                      <w:sz w:val="24"/>
-                      <w:szCs w:val="24"/>
-                    </w:rPr>
-                    <w:t>self, channel)</w:t>
+                    <w:t>send</w:t>
+                  </w:r>
+                  <w:bookmarkEnd w:id="16"/>
+                  <w:r>
+                    <w:rPr>
+                      <w:rFonts w:ascii="Times New Roman" w:eastAsia="Times New Roman" w:hAnsi="Times New Roman" w:cs="Times New Roman"/>
+                      <w:sz w:val="24"/>
+                      <w:szCs w:val="24"/>
+                    </w:rPr>
+                    <w:t xml:space="preserve">(self, </w:t>
+                  </w:r>
+                  <w:proofErr w:type="spellStart"/>
+                  <w:r>
+                    <w:rPr>
+                      <w:rFonts w:ascii="Times New Roman" w:eastAsia="Times New Roman" w:hAnsi="Times New Roman" w:cs="Times New Roman"/>
+                      <w:sz w:val="24"/>
+                      <w:szCs w:val="24"/>
+                    </w:rPr>
+                    <w:t>cmd</w:t>
+                  </w:r>
+                  <w:proofErr w:type="spellEnd"/>
+                  <w:r>
+                    <w:rPr>
+                      <w:rFonts w:ascii="Times New Roman" w:eastAsia="Times New Roman" w:hAnsi="Times New Roman" w:cs="Times New Roman"/>
+                      <w:sz w:val="24"/>
+                      <w:szCs w:val="24"/>
+                    </w:rPr>
+                    <w:t>)</w:t>
                   </w:r>
                 </w:p>
                 <w:p>
@@ -3520,7 +3639,7 @@
                       <w:sz w:val="20"/>
                       <w:szCs w:val="20"/>
                     </w:rPr>
-                    <w:t>This method sends a command to the microcontroller which is programmed to calibrate the pump only for the channel chosen.</w:t>
+                    <w:t>This method sends a command across the serial connection.</w:t>
                   </w:r>
                   <w:r>
                     <w:rPr>
@@ -3547,19 +3666,19 @@
                       <w:szCs w:val="20"/>
                     </w:rPr>
                     <w:br/>
-                    <w:t>    channel (int): the channel that will be calibrated.</w:t>
-                  </w:r>
-                </w:p>
-                <w:p>
-                  <w:pPr>
-                    <w:spacing w:after="0" w:line="240" w:lineRule="auto"/>
-                    <w:rPr>
-                      <w:rFonts w:ascii="Times New Roman" w:eastAsia="Times New Roman" w:hAnsi="Times New Roman" w:cs="Times New Roman"/>
-                      <w:sz w:val="24"/>
-                      <w:szCs w:val="24"/>
-                    </w:rPr>
-                  </w:pPr>
-                  <w:bookmarkStart w:id="15" w:name="ThreePump-chop_return"/>
+                    <w:t>    cmd (string): The command or string that is to be sent to the microcontroller.</w:t>
+                  </w:r>
+                </w:p>
+                <w:p>
+                  <w:pPr>
+                    <w:spacing w:after="0" w:line="240" w:lineRule="auto"/>
+                    <w:rPr>
+                      <w:rFonts w:ascii="Times New Roman" w:eastAsia="Times New Roman" w:hAnsi="Times New Roman" w:cs="Times New Roman"/>
+                      <w:sz w:val="24"/>
+                      <w:szCs w:val="24"/>
+                    </w:rPr>
+                  </w:pPr>
+                  <w:bookmarkStart w:id="17" w:name="ThreePump-send_return"/>
                   <w:proofErr w:type="spellStart"/>
                   <w:r>
                     <w:rPr>
@@ -3569,9 +3688,94 @@
                       <w:sz w:val="24"/>
                       <w:szCs w:val="24"/>
                     </w:rPr>
-                    <w:t>chop_</w:t>
-                  </w:r>
-                  <w:proofErr w:type="gramStart"/>
+                    <w:t>send_return</w:t>
+                  </w:r>
+                  <w:bookmarkEnd w:id="17"/>
+                  <w:proofErr w:type="spellEnd"/>
+                  <w:r>
+                    <w:rPr>
+                      <w:rFonts w:ascii="Times New Roman" w:eastAsia="Times New Roman" w:hAnsi="Times New Roman" w:cs="Times New Roman"/>
+                      <w:sz w:val="24"/>
+                      <w:szCs w:val="24"/>
+                    </w:rPr>
+                    <w:t xml:space="preserve">(self, </w:t>
+                  </w:r>
+                  <w:proofErr w:type="spellStart"/>
+                  <w:r>
+                    <w:rPr>
+                      <w:rFonts w:ascii="Times New Roman" w:eastAsia="Times New Roman" w:hAnsi="Times New Roman" w:cs="Times New Roman"/>
+                      <w:sz w:val="24"/>
+                      <w:szCs w:val="24"/>
+                    </w:rPr>
+                    <w:t>cmd</w:t>
+                  </w:r>
+                  <w:proofErr w:type="spellEnd"/>
+                  <w:r>
+                    <w:rPr>
+                      <w:rFonts w:ascii="Times New Roman" w:eastAsia="Times New Roman" w:hAnsi="Times New Roman" w:cs="Times New Roman"/>
+                      <w:sz w:val="24"/>
+                      <w:szCs w:val="24"/>
+                    </w:rPr>
+                    <w:t>)</w:t>
+                  </w:r>
+                </w:p>
+                <w:p>
+                  <w:pPr>
+                    <w:spacing w:after="0" w:line="240" w:lineRule="auto"/>
+                    <w:ind w:left="720"/>
+                    <w:rPr>
+                      <w:rFonts w:ascii="Times New Roman" w:eastAsia="Times New Roman" w:hAnsi="Times New Roman" w:cs="Times New Roman"/>
+                      <w:sz w:val="24"/>
+                      <w:szCs w:val="24"/>
+                    </w:rPr>
+                  </w:pPr>
+                  <w:r>
+                    <w:rPr>
+                      <w:rFonts w:ascii="Courier New" w:eastAsia="Times New Roman" w:hAnsi="Courier New" w:cs="Courier New"/>
+                      <w:sz w:val="20"/>
+                      <w:szCs w:val="20"/>
+                    </w:rPr>
+                    <w:t>This method uses the serial connection opened instance of pump and sends the text written in cmd across that connection.</w:t>
+                  </w:r>
+                  <w:r>
+                    <w:rPr>
+                      <w:rFonts w:ascii="Courier New" w:eastAsia="Times New Roman" w:hAnsi="Courier New" w:cs="Courier New"/>
+                      <w:sz w:val="20"/>
+                      <w:szCs w:val="20"/>
+                    </w:rPr>
+                    <w:br/>
+                    <w:t> </w:t>
+                  </w:r>
+                  <w:r>
+                    <w:rPr>
+                      <w:rFonts w:ascii="Courier New" w:eastAsia="Times New Roman" w:hAnsi="Courier New" w:cs="Courier New"/>
+                      <w:sz w:val="20"/>
+                      <w:szCs w:val="20"/>
+                    </w:rPr>
+                    <w:br/>
+                    <w:t>Returns:</w:t>
+                  </w:r>
+                  <w:r>
+                    <w:rPr>
+                      <w:rFonts w:ascii="Courier New" w:eastAsia="Times New Roman" w:hAnsi="Courier New" w:cs="Courier New"/>
+                      <w:sz w:val="20"/>
+                      <w:szCs w:val="20"/>
+                    </w:rPr>
+                    <w:br/>
+                    <w:t>    response (string): The response or what the microcontroller returns.</w:t>
+                  </w:r>
+                </w:p>
+                <w:p>
+                  <w:pPr>
+                    <w:spacing w:after="0" w:line="240" w:lineRule="auto"/>
+                    <w:rPr>
+                      <w:rFonts w:ascii="Times New Roman" w:eastAsia="Times New Roman" w:hAnsi="Times New Roman" w:cs="Times New Roman"/>
+                      <w:sz w:val="24"/>
+                      <w:szCs w:val="24"/>
+                    </w:rPr>
+                  </w:pPr>
+                  <w:bookmarkStart w:id="18" w:name="ThreePump-serial_connect"/>
+                  <w:proofErr w:type="spellStart"/>
                   <w:r>
                     <w:rPr>
                       <w:rFonts w:ascii="Times New Roman" w:eastAsia="Times New Roman" w:hAnsi="Times New Roman" w:cs="Times New Roman"/>
@@ -3580,9 +3784,9 @@
                       <w:sz w:val="24"/>
                       <w:szCs w:val="24"/>
                     </w:rPr>
-                    <w:t>return</w:t>
-                  </w:r>
-                  <w:bookmarkEnd w:id="15"/>
+                    <w:t>serial_connect</w:t>
+                  </w:r>
+                  <w:bookmarkEnd w:id="18"/>
                   <w:proofErr w:type="spellEnd"/>
                   <w:r>
                     <w:rPr>
@@ -3590,16 +3794,7 @@
                       <w:sz w:val="24"/>
                       <w:szCs w:val="24"/>
                     </w:rPr>
-                    <w:t>(</w:t>
-                  </w:r>
-                  <w:proofErr w:type="gramEnd"/>
-                  <w:r>
-                    <w:rPr>
-                      <w:rFonts w:ascii="Times New Roman" w:eastAsia="Times New Roman" w:hAnsi="Times New Roman" w:cs="Times New Roman"/>
-                      <w:sz w:val="24"/>
-                      <w:szCs w:val="24"/>
-                    </w:rPr>
-                    <w:t>self, ret)</w:t>
+                    <w:t>(self)</w:t>
                   </w:r>
                 </w:p>
                 <w:p>
@@ -3618,34 +3813,7 @@
                       <w:sz w:val="20"/>
                       <w:szCs w:val="20"/>
                     </w:rPr>
-                    <w:t>This method modifies the output of the two switch which comes with a carriage return and newline at the end of itself.</w:t>
-                  </w:r>
-                  <w:r>
-                    <w:rPr>
-                      <w:rFonts w:ascii="Courier New" w:eastAsia="Times New Roman" w:hAnsi="Courier New" w:cs="Courier New"/>
-                      <w:sz w:val="20"/>
-                      <w:szCs w:val="20"/>
-                    </w:rPr>
-                    <w:br/>
-                    <w:t>The carriage </w:t>
-                  </w:r>
-                  <w:proofErr w:type="gramStart"/>
-                  <w:r>
-                    <w:rPr>
-                      <w:rFonts w:ascii="Courier New" w:eastAsia="Times New Roman" w:hAnsi="Courier New" w:cs="Courier New"/>
-                      <w:sz w:val="20"/>
-                      <w:szCs w:val="20"/>
-                    </w:rPr>
-                    <w:t>return</w:t>
-                  </w:r>
-                  <w:proofErr w:type="gramEnd"/>
-                  <w:r>
-                    <w:rPr>
-                      <w:rFonts w:ascii="Courier New" w:eastAsia="Times New Roman" w:hAnsi="Courier New" w:cs="Courier New"/>
-                      <w:sz w:val="20"/>
-                      <w:szCs w:val="20"/>
-                    </w:rPr>
-                    <w:t> and newline is cut off here.</w:t>
+                    <w:t>This method establishes the serial connection with the microcontroller.</w:t>
                   </w:r>
                   <w:r>
                     <w:rPr>
@@ -3663,29 +3831,20 @@
                       <w:szCs w:val="20"/>
                     </w:rPr>
                     <w:br/>
-                    <w:t>Returns:</w:t>
-                  </w:r>
-                  <w:r>
-                    <w:rPr>
-                      <w:rFonts w:ascii="Courier New" w:eastAsia="Times New Roman" w:hAnsi="Courier New" w:cs="Courier New"/>
-                      <w:sz w:val="20"/>
-                      <w:szCs w:val="20"/>
-                    </w:rPr>
-                    <w:br/>
-                    <w:t>    Output of the pump without the carraige return and newline at the end.</w:t>
-                  </w:r>
-                </w:p>
-                <w:p>
-                  <w:pPr>
-                    <w:spacing w:after="0" w:line="240" w:lineRule="auto"/>
-                    <w:rPr>
-                      <w:rFonts w:ascii="Times New Roman" w:eastAsia="Times New Roman" w:hAnsi="Times New Roman" w:cs="Times New Roman"/>
-                      <w:sz w:val="24"/>
-                      <w:szCs w:val="24"/>
-                    </w:rPr>
-                  </w:pPr>
-                  <w:bookmarkStart w:id="16" w:name="ThreePump-send"/>
-                  <w:proofErr w:type="gramStart"/>
+                    <w:t>Once the comport of the pump is known we open a serial connection to it using pySerial.</w:t>
+                  </w:r>
+                </w:p>
+                <w:p>
+                  <w:pPr>
+                    <w:spacing w:after="0" w:line="240" w:lineRule="auto"/>
+                    <w:rPr>
+                      <w:rFonts w:ascii="Times New Roman" w:eastAsia="Times New Roman" w:hAnsi="Times New Roman" w:cs="Times New Roman"/>
+                      <w:sz w:val="24"/>
+                      <w:szCs w:val="24"/>
+                    </w:rPr>
+                  </w:pPr>
+                  <w:bookmarkStart w:id="19" w:name="ThreePump-setDefaults"/>
+                  <w:proofErr w:type="spellStart"/>
                   <w:r>
                     <w:rPr>
                       <w:rFonts w:ascii="Times New Roman" w:eastAsia="Times New Roman" w:hAnsi="Times New Roman" w:cs="Times New Roman"/>
@@ -3694,101 +3853,66 @@
                       <w:sz w:val="24"/>
                       <w:szCs w:val="24"/>
                     </w:rPr>
-                    <w:t>send</w:t>
-                  </w:r>
-                  <w:bookmarkEnd w:id="16"/>
-                  <w:r>
-                    <w:rPr>
-                      <w:rFonts w:ascii="Times New Roman" w:eastAsia="Times New Roman" w:hAnsi="Times New Roman" w:cs="Times New Roman"/>
-                      <w:sz w:val="24"/>
-                      <w:szCs w:val="24"/>
-                    </w:rPr>
-                    <w:t>(</w:t>
-                  </w:r>
-                  <w:proofErr w:type="gramEnd"/>
-                  <w:r>
-                    <w:rPr>
-                      <w:rFonts w:ascii="Times New Roman" w:eastAsia="Times New Roman" w:hAnsi="Times New Roman" w:cs="Times New Roman"/>
-                      <w:sz w:val="24"/>
-                      <w:szCs w:val="24"/>
-                    </w:rPr>
-                    <w:t xml:space="preserve">self, </w:t>
+                    <w:t>setDefaults</w:t>
+                  </w:r>
+                  <w:bookmarkEnd w:id="19"/>
+                  <w:proofErr w:type="spellEnd"/>
+                  <w:r>
+                    <w:rPr>
+                      <w:rFonts w:ascii="Times New Roman" w:eastAsia="Times New Roman" w:hAnsi="Times New Roman" w:cs="Times New Roman"/>
+                      <w:sz w:val="24"/>
+                      <w:szCs w:val="24"/>
+                    </w:rPr>
+                    <w:t>(self)</w:t>
+                  </w:r>
+                </w:p>
+                <w:p>
+                  <w:pPr>
+                    <w:spacing w:after="0" w:line="240" w:lineRule="auto"/>
+                    <w:ind w:left="720"/>
+                    <w:rPr>
+                      <w:rFonts w:ascii="Times New Roman" w:eastAsia="Times New Roman" w:hAnsi="Times New Roman" w:cs="Times New Roman"/>
+                      <w:sz w:val="24"/>
+                      <w:szCs w:val="24"/>
+                    </w:rPr>
+                  </w:pPr>
+                  <w:r>
+                    <w:rPr>
+                      <w:rFonts w:ascii="Courier New" w:eastAsia="Times New Roman" w:hAnsi="Courier New" w:cs="Courier New"/>
+                      <w:sz w:val="20"/>
+                      <w:szCs w:val="20"/>
+                    </w:rPr>
+                    <w:t>This method sets the </w:t>
                   </w:r>
                   <w:proofErr w:type="spellStart"/>
                   <w:r>
                     <w:rPr>
-                      <w:rFonts w:ascii="Times New Roman" w:eastAsia="Times New Roman" w:hAnsi="Times New Roman" w:cs="Times New Roman"/>
-                      <w:sz w:val="24"/>
-                      <w:szCs w:val="24"/>
-                    </w:rPr>
-                    <w:t>cmd</w:t>
+                      <w:rFonts w:ascii="Courier New" w:eastAsia="Times New Roman" w:hAnsi="Courier New" w:cs="Courier New"/>
+                      <w:sz w:val="20"/>
+                      <w:szCs w:val="20"/>
+                    </w:rPr>
+                    <w:t>deafults</w:t>
                   </w:r>
                   <w:proofErr w:type="spellEnd"/>
                   <w:r>
                     <w:rPr>
-                      <w:rFonts w:ascii="Times New Roman" w:eastAsia="Times New Roman" w:hAnsi="Times New Roman" w:cs="Times New Roman"/>
-                      <w:sz w:val="24"/>
-                      <w:szCs w:val="24"/>
-                    </w:rPr>
-                    <w:t>)</w:t>
-                  </w:r>
-                </w:p>
-                <w:p>
-                  <w:pPr>
-                    <w:spacing w:after="0" w:line="240" w:lineRule="auto"/>
-                    <w:ind w:left="720"/>
-                    <w:rPr>
-                      <w:rFonts w:ascii="Times New Roman" w:eastAsia="Times New Roman" w:hAnsi="Times New Roman" w:cs="Times New Roman"/>
-                      <w:sz w:val="24"/>
-                      <w:szCs w:val="24"/>
-                    </w:rPr>
-                  </w:pPr>
-                  <w:r>
-                    <w:rPr>
-                      <w:rFonts w:ascii="Courier New" w:eastAsia="Times New Roman" w:hAnsi="Courier New" w:cs="Courier New"/>
-                      <w:sz w:val="20"/>
-                      <w:szCs w:val="20"/>
-                    </w:rPr>
-                    <w:t>This method sends a command across the serial connection.</w:t>
-                  </w:r>
-                  <w:r>
-                    <w:rPr>
-                      <w:rFonts w:ascii="Courier New" w:eastAsia="Times New Roman" w:hAnsi="Courier New" w:cs="Courier New"/>
-                      <w:sz w:val="20"/>
-                      <w:szCs w:val="20"/>
-                    </w:rPr>
-                    <w:br/>
-                    <w:t> </w:t>
-                  </w:r>
-                  <w:r>
-                    <w:rPr>
-                      <w:rFonts w:ascii="Courier New" w:eastAsia="Times New Roman" w:hAnsi="Courier New" w:cs="Courier New"/>
-                      <w:sz w:val="20"/>
-                      <w:szCs w:val="20"/>
-                    </w:rPr>
-                    <w:br/>
-                    <w:t>Parameters:</w:t>
-                  </w:r>
-                  <w:r>
-                    <w:rPr>
-                      <w:rFonts w:ascii="Courier New" w:eastAsia="Times New Roman" w:hAnsi="Courier New" w:cs="Courier New"/>
-                      <w:sz w:val="20"/>
-                      <w:szCs w:val="20"/>
-                    </w:rPr>
-                    <w:br/>
-                    <w:t>    cmd (string): The command or string that is to be sent to the microcontroller.</w:t>
-                  </w:r>
-                </w:p>
-                <w:p>
-                  <w:pPr>
-                    <w:spacing w:after="0" w:line="240" w:lineRule="auto"/>
-                    <w:rPr>
-                      <w:rFonts w:ascii="Times New Roman" w:eastAsia="Times New Roman" w:hAnsi="Times New Roman" w:cs="Times New Roman"/>
-                      <w:sz w:val="24"/>
-                      <w:szCs w:val="24"/>
-                    </w:rPr>
-                  </w:pPr>
-                  <w:bookmarkStart w:id="17" w:name="ThreePump-send_return"/>
+                      <w:rFonts w:ascii="Courier New" w:eastAsia="Times New Roman" w:hAnsi="Courier New" w:cs="Courier New"/>
+                      <w:sz w:val="20"/>
+                      <w:szCs w:val="20"/>
+                    </w:rPr>
+                    <w:t> for the pump.</w:t>
+                  </w:r>
+                </w:p>
+                <w:p>
+                  <w:pPr>
+                    <w:spacing w:after="0" w:line="240" w:lineRule="auto"/>
+                    <w:rPr>
+                      <w:rFonts w:ascii="Times New Roman" w:eastAsia="Times New Roman" w:hAnsi="Times New Roman" w:cs="Times New Roman"/>
+                      <w:sz w:val="24"/>
+                      <w:szCs w:val="24"/>
+                    </w:rPr>
+                  </w:pPr>
+                  <w:bookmarkStart w:id="20" w:name="ThreePump-setDir"/>
                   <w:proofErr w:type="spellStart"/>
                   <w:r>
                     <w:rPr>
@@ -3798,9 +3922,93 @@
                       <w:sz w:val="24"/>
                       <w:szCs w:val="24"/>
                     </w:rPr>
-                    <w:t>send_</w:t>
-                  </w:r>
-                  <w:proofErr w:type="gramStart"/>
+                    <w:t>setDir</w:t>
+                  </w:r>
+                  <w:bookmarkEnd w:id="20"/>
+                  <w:proofErr w:type="spellEnd"/>
+                  <w:r>
+                    <w:rPr>
+                      <w:rFonts w:ascii="Times New Roman" w:eastAsia="Times New Roman" w:hAnsi="Times New Roman" w:cs="Times New Roman"/>
+                      <w:sz w:val="24"/>
+                      <w:szCs w:val="24"/>
+                    </w:rPr>
+                    <w:t>(self, channel, direction)</w:t>
+                  </w:r>
+                </w:p>
+                <w:p>
+                  <w:pPr>
+                    <w:spacing w:after="0" w:line="240" w:lineRule="auto"/>
+                    <w:ind w:left="720"/>
+                    <w:rPr>
+                      <w:rFonts w:ascii="Times New Roman" w:eastAsia="Times New Roman" w:hAnsi="Times New Roman" w:cs="Times New Roman"/>
+                      <w:sz w:val="24"/>
+                      <w:szCs w:val="24"/>
+                    </w:rPr>
+                  </w:pPr>
+                  <w:r>
+                    <w:rPr>
+                      <w:rFonts w:ascii="Courier New" w:eastAsia="Times New Roman" w:hAnsi="Courier New" w:cs="Courier New"/>
+                      <w:sz w:val="20"/>
+                      <w:szCs w:val="20"/>
+                    </w:rPr>
+                    <w:t>This method sets the direction for the flow of fluid.</w:t>
+                  </w:r>
+                  <w:r>
+                    <w:rPr>
+                      <w:rFonts w:ascii="Courier New" w:eastAsia="Times New Roman" w:hAnsi="Courier New" w:cs="Courier New"/>
+                      <w:sz w:val="20"/>
+                      <w:szCs w:val="20"/>
+                    </w:rPr>
+                    <w:br/>
+                    <w:t> </w:t>
+                  </w:r>
+                  <w:r>
+                    <w:rPr>
+                      <w:rFonts w:ascii="Courier New" w:eastAsia="Times New Roman" w:hAnsi="Courier New" w:cs="Courier New"/>
+                      <w:sz w:val="20"/>
+                      <w:szCs w:val="20"/>
+                    </w:rPr>
+                    <w:br/>
+                    <w:t>Parameters:</w:t>
+                  </w:r>
+                  <w:r>
+                    <w:rPr>
+                      <w:rFonts w:ascii="Courier New" w:eastAsia="Times New Roman" w:hAnsi="Courier New" w:cs="Courier New"/>
+                      <w:sz w:val="20"/>
+                      <w:szCs w:val="20"/>
+                    </w:rPr>
+                    <w:br/>
+                  </w:r>
+                  <w:r>
+                    <w:rPr>
+                      <w:rFonts w:ascii="Courier New" w:eastAsia="Times New Roman" w:hAnsi="Courier New" w:cs="Courier New"/>
+                      <w:sz w:val="20"/>
+                      <w:szCs w:val="20"/>
+                    </w:rPr>
+                    <w:lastRenderedPageBreak/>
+                    <w:t>    channel (int): The channel flow rate direction will be set.</w:t>
+                  </w:r>
+                  <w:r>
+                    <w:rPr>
+                      <w:rFonts w:ascii="Courier New" w:eastAsia="Times New Roman" w:hAnsi="Courier New" w:cs="Courier New"/>
+                      <w:sz w:val="20"/>
+                      <w:szCs w:val="20"/>
+                    </w:rPr>
+                    <w:br/>
+                    <w:t>    direction (string): The direction for the pump CW or CCW.</w:t>
+                  </w:r>
+                </w:p>
+                <w:p>
+                  <w:pPr>
+                    <w:spacing w:after="0" w:line="240" w:lineRule="auto"/>
+                    <w:rPr>
+                      <w:rFonts w:ascii="Times New Roman" w:eastAsia="Times New Roman" w:hAnsi="Times New Roman" w:cs="Times New Roman"/>
+                      <w:sz w:val="24"/>
+                      <w:szCs w:val="24"/>
+                    </w:rPr>
+                  </w:pPr>
+                  <w:bookmarkStart w:id="21" w:name="ThreePump-setFlow"/>
+                  <w:proofErr w:type="spellStart"/>
                   <w:r>
                     <w:rPr>
                       <w:rFonts w:ascii="Times New Roman" w:eastAsia="Times New Roman" w:hAnsi="Times New Roman" w:cs="Times New Roman"/>
@@ -3809,9 +4017,9 @@
                       <w:sz w:val="24"/>
                       <w:szCs w:val="24"/>
                     </w:rPr>
-                    <w:t>return</w:t>
-                  </w:r>
-                  <w:bookmarkEnd w:id="17"/>
+                    <w:t>setFlow</w:t>
+                  </w:r>
+                  <w:bookmarkEnd w:id="21"/>
                   <w:proofErr w:type="spellEnd"/>
                   <w:r>
                     <w:rPr>
@@ -3819,34 +4027,7 @@
                       <w:sz w:val="24"/>
                       <w:szCs w:val="24"/>
                     </w:rPr>
-                    <w:t>(</w:t>
-                  </w:r>
-                  <w:proofErr w:type="gramEnd"/>
-                  <w:r>
-                    <w:rPr>
-                      <w:rFonts w:ascii="Times New Roman" w:eastAsia="Times New Roman" w:hAnsi="Times New Roman" w:cs="Times New Roman"/>
-                      <w:sz w:val="24"/>
-                      <w:szCs w:val="24"/>
-                    </w:rPr>
-                    <w:t xml:space="preserve">self, </w:t>
-                  </w:r>
-                  <w:proofErr w:type="spellStart"/>
-                  <w:r>
-                    <w:rPr>
-                      <w:rFonts w:ascii="Times New Roman" w:eastAsia="Times New Roman" w:hAnsi="Times New Roman" w:cs="Times New Roman"/>
-                      <w:sz w:val="24"/>
-                      <w:szCs w:val="24"/>
-                    </w:rPr>
-                    <w:t>cmd</w:t>
-                  </w:r>
-                  <w:proofErr w:type="spellEnd"/>
-                  <w:r>
-                    <w:rPr>
-                      <w:rFonts w:ascii="Times New Roman" w:eastAsia="Times New Roman" w:hAnsi="Times New Roman" w:cs="Times New Roman"/>
-                      <w:sz w:val="24"/>
-                      <w:szCs w:val="24"/>
-                    </w:rPr>
-                    <w:t>)</w:t>
+                    <w:t>(self, channel, flowrate)</w:t>
                   </w:r>
                 </w:p>
                 <w:p>
@@ -3865,7 +4046,7 @@
                       <w:sz w:val="20"/>
                       <w:szCs w:val="20"/>
                     </w:rPr>
-                    <w:t>This method uses the serial connection opened instance of pump and sends the text written in cmd across that connection.</w:t>
+                    <w:t>This method sets the flow rate of the pump.</w:t>
                   </w:r>
                   <w:r>
                     <w:rPr>
@@ -3883,28 +4064,37 @@
                       <w:szCs w:val="20"/>
                     </w:rPr>
                     <w:br/>
-                    <w:t>Returns:</w:t>
-                  </w:r>
-                  <w:r>
-                    <w:rPr>
-                      <w:rFonts w:ascii="Courier New" w:eastAsia="Times New Roman" w:hAnsi="Courier New" w:cs="Courier New"/>
-                      <w:sz w:val="20"/>
-                      <w:szCs w:val="20"/>
-                    </w:rPr>
-                    <w:br/>
-                    <w:t>    response (string): The response or what the microcontroller returns.</w:t>
-                  </w:r>
-                </w:p>
-                <w:p>
-                  <w:pPr>
-                    <w:spacing w:after="0" w:line="240" w:lineRule="auto"/>
-                    <w:rPr>
-                      <w:rFonts w:ascii="Times New Roman" w:eastAsia="Times New Roman" w:hAnsi="Times New Roman" w:cs="Times New Roman"/>
-                      <w:sz w:val="24"/>
-                      <w:szCs w:val="24"/>
-                    </w:rPr>
-                  </w:pPr>
-                  <w:bookmarkStart w:id="18" w:name="ThreePump-serial_connect"/>
+                    <w:t>Parameters:</w:t>
+                  </w:r>
+                  <w:r>
+                    <w:rPr>
+                      <w:rFonts w:ascii="Courier New" w:eastAsia="Times New Roman" w:hAnsi="Courier New" w:cs="Courier New"/>
+                      <w:sz w:val="20"/>
+                      <w:szCs w:val="20"/>
+                    </w:rPr>
+                    <w:br/>
+                    <w:t>    channel (int): The channel whose flow rate will be set.</w:t>
+                  </w:r>
+                  <w:r>
+                    <w:rPr>
+                      <w:rFonts w:ascii="Courier New" w:eastAsia="Times New Roman" w:hAnsi="Courier New" w:cs="Courier New"/>
+                      <w:sz w:val="20"/>
+                      <w:szCs w:val="20"/>
+                    </w:rPr>
+                    <w:br/>
+                    <w:t>    flowrate (int): The flow rate which is to be set.</w:t>
+                  </w:r>
+                </w:p>
+                <w:p>
+                  <w:pPr>
+                    <w:spacing w:after="0" w:line="240" w:lineRule="auto"/>
+                    <w:rPr>
+                      <w:rFonts w:ascii="Times New Roman" w:eastAsia="Times New Roman" w:hAnsi="Times New Roman" w:cs="Times New Roman"/>
+                      <w:sz w:val="24"/>
+                      <w:szCs w:val="24"/>
+                    </w:rPr>
+                  </w:pPr>
+                  <w:bookmarkStart w:id="22" w:name="ThreePump-setMeasuredVolume"/>
                   <w:proofErr w:type="spellStart"/>
                   <w:r>
                     <w:rPr>
@@ -3914,9 +4104,9 @@
                       <w:sz w:val="24"/>
                       <w:szCs w:val="24"/>
                     </w:rPr>
-                    <w:t>serial_connect</w:t>
-                  </w:r>
-                  <w:bookmarkEnd w:id="18"/>
+                    <w:t>setMeasuredVolume</w:t>
+                  </w:r>
+                  <w:bookmarkEnd w:id="22"/>
                   <w:proofErr w:type="spellEnd"/>
                   <w:r>
                     <w:rPr>
@@ -3924,7 +4114,7 @@
                       <w:sz w:val="24"/>
                       <w:szCs w:val="24"/>
                     </w:rPr>
-                    <w:t>(self)</w:t>
+                    <w:t>(self, channel, volume)</w:t>
                   </w:r>
                 </w:p>
                 <w:p>
@@ -3943,37 +4133,19 @@
                       <w:sz w:val="20"/>
                       <w:szCs w:val="20"/>
                     </w:rPr>
-                    <w:t>This method establishes the serial connection with the microcontroller.</w:t>
-                  </w:r>
-                  <w:r>
-                    <w:rPr>
-                      <w:rFonts w:ascii="Courier New" w:eastAsia="Times New Roman" w:hAnsi="Courier New" w:cs="Courier New"/>
-                      <w:sz w:val="20"/>
-                      <w:szCs w:val="20"/>
-                    </w:rPr>
-                    <w:br/>
-                    <w:t> </w:t>
-                  </w:r>
-                  <w:r>
-                    <w:rPr>
-                      <w:rFonts w:ascii="Courier New" w:eastAsia="Times New Roman" w:hAnsi="Courier New" w:cs="Courier New"/>
-                      <w:sz w:val="20"/>
-                      <w:szCs w:val="20"/>
-                    </w:rPr>
-                    <w:br/>
-                    <w:t>Once the comport of the pump is known we open a serial connection to it using pySerial.</w:t>
-                  </w:r>
-                </w:p>
-                <w:p>
-                  <w:pPr>
-                    <w:spacing w:after="0" w:line="240" w:lineRule="auto"/>
-                    <w:rPr>
-                      <w:rFonts w:ascii="Times New Roman" w:eastAsia="Times New Roman" w:hAnsi="Times New Roman" w:cs="Times New Roman"/>
-                      <w:sz w:val="24"/>
-                      <w:szCs w:val="24"/>
-                    </w:rPr>
-                  </w:pPr>
-                  <w:bookmarkStart w:id="19" w:name="ThreePump-setDefaults"/>
+                    <w:t>This method sets the measured volume.</w:t>
+                  </w:r>
+                </w:p>
+                <w:p>
+                  <w:pPr>
+                    <w:spacing w:after="0" w:line="240" w:lineRule="auto"/>
+                    <w:rPr>
+                      <w:rFonts w:ascii="Times New Roman" w:eastAsia="Times New Roman" w:hAnsi="Times New Roman" w:cs="Times New Roman"/>
+                      <w:sz w:val="24"/>
+                      <w:szCs w:val="24"/>
+                    </w:rPr>
+                  </w:pPr>
+                  <w:bookmarkStart w:id="23" w:name="ThreePump-setTargetCalibrationVolume"/>
                   <w:proofErr w:type="spellStart"/>
                   <w:r>
                     <w:rPr>
@@ -3983,9 +4155,9 @@
                       <w:sz w:val="24"/>
                       <w:szCs w:val="24"/>
                     </w:rPr>
-                    <w:t>setDefaults</w:t>
-                  </w:r>
-                  <w:bookmarkEnd w:id="19"/>
+                    <w:t>setTargetCalibrationVolume</w:t>
+                  </w:r>
+                  <w:bookmarkEnd w:id="23"/>
                   <w:proofErr w:type="spellEnd"/>
                   <w:r>
                     <w:rPr>
@@ -4012,39 +4184,19 @@
                       <w:sz w:val="20"/>
                       <w:szCs w:val="20"/>
                     </w:rPr>
-                    <w:t>This method sets the </w:t>
-                  </w:r>
-                  <w:proofErr w:type="spellStart"/>
-                  <w:r>
-                    <w:rPr>
-                      <w:rFonts w:ascii="Courier New" w:eastAsia="Times New Roman" w:hAnsi="Courier New" w:cs="Courier New"/>
-                      <w:sz w:val="20"/>
-                      <w:szCs w:val="20"/>
-                    </w:rPr>
-                    <w:t>deafults</w:t>
-                  </w:r>
-                  <w:proofErr w:type="spellEnd"/>
-                  <w:r>
-                    <w:rPr>
-                      <w:rFonts w:ascii="Courier New" w:eastAsia="Times New Roman" w:hAnsi="Courier New" w:cs="Courier New"/>
-                      <w:sz w:val="20"/>
-                      <w:szCs w:val="20"/>
-                    </w:rPr>
-                    <w:t> for the pump.</w:t>
-                  </w:r>
-                </w:p>
-                <w:p>
-                  <w:pPr>
-                    <w:spacing w:after="0" w:line="240" w:lineRule="auto"/>
-                    <w:rPr>
-                      <w:rFonts w:ascii="Times New Roman" w:eastAsia="Times New Roman" w:hAnsi="Times New Roman" w:cs="Times New Roman"/>
-                      <w:sz w:val="24"/>
-                      <w:szCs w:val="24"/>
-                    </w:rPr>
-                  </w:pPr>
-                  <w:bookmarkStart w:id="20" w:name="ThreePump-setDir"/>
-                  <w:proofErr w:type="spellStart"/>
-                  <w:proofErr w:type="gramStart"/>
+                    <w:t>This method sets the target calibration volume.</w:t>
+                  </w:r>
+                </w:p>
+                <w:p>
+                  <w:pPr>
+                    <w:spacing w:after="0" w:line="240" w:lineRule="auto"/>
+                    <w:rPr>
+                      <w:rFonts w:ascii="Times New Roman" w:eastAsia="Times New Roman" w:hAnsi="Times New Roman" w:cs="Times New Roman"/>
+                      <w:sz w:val="24"/>
+                      <w:szCs w:val="24"/>
+                    </w:rPr>
+                  </w:pPr>
+                  <w:bookmarkStart w:id="24" w:name="ThreePump-start"/>
                   <w:r>
                     <w:rPr>
                       <w:rFonts w:ascii="Times New Roman" w:eastAsia="Times New Roman" w:hAnsi="Times New Roman" w:cs="Times New Roman"/>
@@ -4053,26 +4205,16 @@
                       <w:sz w:val="24"/>
                       <w:szCs w:val="24"/>
                     </w:rPr>
-                    <w:t>setDir</w:t>
-                  </w:r>
-                  <w:bookmarkEnd w:id="20"/>
-                  <w:proofErr w:type="spellEnd"/>
-                  <w:r>
-                    <w:rPr>
-                      <w:rFonts w:ascii="Times New Roman" w:eastAsia="Times New Roman" w:hAnsi="Times New Roman" w:cs="Times New Roman"/>
-                      <w:sz w:val="24"/>
-                      <w:szCs w:val="24"/>
-                    </w:rPr>
-                    <w:t>(</w:t>
-                  </w:r>
-                  <w:proofErr w:type="gramEnd"/>
-                  <w:r>
-                    <w:rPr>
-                      <w:rFonts w:ascii="Times New Roman" w:eastAsia="Times New Roman" w:hAnsi="Times New Roman" w:cs="Times New Roman"/>
-                      <w:sz w:val="24"/>
-                      <w:szCs w:val="24"/>
-                    </w:rPr>
-                    <w:t>self, channel, direction)</w:t>
+                    <w:t>start</w:t>
+                  </w:r>
+                  <w:bookmarkEnd w:id="24"/>
+                  <w:r>
+                    <w:rPr>
+                      <w:rFonts w:ascii="Times New Roman" w:eastAsia="Times New Roman" w:hAnsi="Times New Roman" w:cs="Times New Roman"/>
+                      <w:sz w:val="24"/>
+                      <w:szCs w:val="24"/>
+                    </w:rPr>
+                    <w:t>(self, channel)</w:t>
                   </w:r>
                 </w:p>
                 <w:p>
@@ -4091,7 +4233,7 @@
                       <w:sz w:val="20"/>
                       <w:szCs w:val="20"/>
                     </w:rPr>
-                    <w:t>This method sets the direction for the flow of fluid.</w:t>
+                    <w:t>This method sends a command to the microcontroller which is programmed to start the pump only for the channel chosen.</w:t>
                   </w:r>
                   <w:r>
                     <w:rPr>
@@ -4118,38 +4260,20 @@
                       <w:szCs w:val="20"/>
                     </w:rPr>
                     <w:br/>
-                  </w:r>
-                  <w:r>
-                    <w:rPr>
-                      <w:rFonts w:ascii="Courier New" w:eastAsia="Times New Roman" w:hAnsi="Courier New" w:cs="Courier New"/>
-                      <w:sz w:val="20"/>
-                      <w:szCs w:val="20"/>
-                    </w:rPr>
-                    <w:lastRenderedPageBreak/>
-                    <w:t>    channel (int): The channel flow rate direction will be set.</w:t>
-                  </w:r>
-                  <w:r>
-                    <w:rPr>
-                      <w:rFonts w:ascii="Courier New" w:eastAsia="Times New Roman" w:hAnsi="Courier New" w:cs="Courier New"/>
-                      <w:sz w:val="20"/>
-                      <w:szCs w:val="20"/>
-                    </w:rPr>
-                    <w:br/>
-                    <w:t>    direction (string): The direction for the pump CW or CCW.</w:t>
-                  </w:r>
-                </w:p>
-                <w:p>
-                  <w:pPr>
-                    <w:spacing w:after="0" w:line="240" w:lineRule="auto"/>
-                    <w:rPr>
-                      <w:rFonts w:ascii="Times New Roman" w:eastAsia="Times New Roman" w:hAnsi="Times New Roman" w:cs="Times New Roman"/>
-                      <w:sz w:val="24"/>
-                      <w:szCs w:val="24"/>
-                    </w:rPr>
-                  </w:pPr>
-                  <w:bookmarkStart w:id="21" w:name="ThreePump-setFlow"/>
+                    <w:t>    channel (int): the channel that will start.</w:t>
+                  </w:r>
+                </w:p>
+                <w:p>
+                  <w:pPr>
+                    <w:spacing w:after="0" w:line="240" w:lineRule="auto"/>
+                    <w:rPr>
+                      <w:rFonts w:ascii="Times New Roman" w:eastAsia="Times New Roman" w:hAnsi="Times New Roman" w:cs="Times New Roman"/>
+                      <w:sz w:val="24"/>
+                      <w:szCs w:val="24"/>
+                    </w:rPr>
+                  </w:pPr>
+                  <w:bookmarkStart w:id="25" w:name="ThreePump-start_all"/>
                   <w:proofErr w:type="spellStart"/>
-                  <w:proofErr w:type="gramStart"/>
                   <w:r>
                     <w:rPr>
                       <w:rFonts w:ascii="Times New Roman" w:eastAsia="Times New Roman" w:hAnsi="Times New Roman" w:cs="Times New Roman"/>
@@ -4158,9 +4282,9 @@
                       <w:sz w:val="24"/>
                       <w:szCs w:val="24"/>
                     </w:rPr>
-                    <w:t>setFlow</w:t>
-                  </w:r>
-                  <w:bookmarkEnd w:id="21"/>
+                    <w:t>start_all</w:t>
+                  </w:r>
+                  <w:bookmarkEnd w:id="25"/>
                   <w:proofErr w:type="spellEnd"/>
                   <w:r>
                     <w:rPr>
@@ -4168,16 +4292,7 @@
                       <w:sz w:val="24"/>
                       <w:szCs w:val="24"/>
                     </w:rPr>
-                    <w:t>(</w:t>
-                  </w:r>
-                  <w:proofErr w:type="gramEnd"/>
-                  <w:r>
-                    <w:rPr>
-                      <w:rFonts w:ascii="Times New Roman" w:eastAsia="Times New Roman" w:hAnsi="Times New Roman" w:cs="Times New Roman"/>
-                      <w:sz w:val="24"/>
-                      <w:szCs w:val="24"/>
-                    </w:rPr>
-                    <w:t>self, channel, flowrate)</w:t>
+                    <w:t>(self)</w:t>
                   </w:r>
                 </w:p>
                 <w:p>
@@ -4196,57 +4311,19 @@
                       <w:sz w:val="20"/>
                       <w:szCs w:val="20"/>
                     </w:rPr>
-                    <w:t>This method sets the flow rate of the pump.</w:t>
-                  </w:r>
-                  <w:r>
-                    <w:rPr>
-                      <w:rFonts w:ascii="Courier New" w:eastAsia="Times New Roman" w:hAnsi="Courier New" w:cs="Courier New"/>
-                      <w:sz w:val="20"/>
-                      <w:szCs w:val="20"/>
-                    </w:rPr>
-                    <w:br/>
-                    <w:t> </w:t>
-                  </w:r>
-                  <w:r>
-                    <w:rPr>
-                      <w:rFonts w:ascii="Courier New" w:eastAsia="Times New Roman" w:hAnsi="Courier New" w:cs="Courier New"/>
-                      <w:sz w:val="20"/>
-                      <w:szCs w:val="20"/>
-                    </w:rPr>
-                    <w:br/>
-                    <w:t>Parameters:</w:t>
-                  </w:r>
-                  <w:r>
-                    <w:rPr>
-                      <w:rFonts w:ascii="Courier New" w:eastAsia="Times New Roman" w:hAnsi="Courier New" w:cs="Courier New"/>
-                      <w:sz w:val="20"/>
-                      <w:szCs w:val="20"/>
-                    </w:rPr>
-                    <w:br/>
-                    <w:t>    channel (int): The channel whose flow rate will be set.</w:t>
-                  </w:r>
-                  <w:r>
-                    <w:rPr>
-                      <w:rFonts w:ascii="Courier New" w:eastAsia="Times New Roman" w:hAnsi="Courier New" w:cs="Courier New"/>
-                      <w:sz w:val="20"/>
-                      <w:szCs w:val="20"/>
-                    </w:rPr>
-                    <w:br/>
-                    <w:t>    flowrate (int): The flow rate which is to be set.</w:t>
-                  </w:r>
-                </w:p>
-                <w:p>
-                  <w:pPr>
-                    <w:spacing w:after="0" w:line="240" w:lineRule="auto"/>
-                    <w:rPr>
-                      <w:rFonts w:ascii="Times New Roman" w:eastAsia="Times New Roman" w:hAnsi="Times New Roman" w:cs="Times New Roman"/>
-                      <w:sz w:val="24"/>
-                      <w:szCs w:val="24"/>
-                    </w:rPr>
-                  </w:pPr>
-                  <w:bookmarkStart w:id="22" w:name="ThreePump-setMeasuredVolume"/>
-                  <w:proofErr w:type="spellStart"/>
-                  <w:proofErr w:type="gramStart"/>
+                    <w:t>This method sends a command to the microcontroller which is programmed to start the pump for all channels.</w:t>
+                  </w:r>
+                </w:p>
+                <w:p>
+                  <w:pPr>
+                    <w:spacing w:after="0" w:line="240" w:lineRule="auto"/>
+                    <w:rPr>
+                      <w:rFonts w:ascii="Times New Roman" w:eastAsia="Times New Roman" w:hAnsi="Times New Roman" w:cs="Times New Roman"/>
+                      <w:sz w:val="24"/>
+                      <w:szCs w:val="24"/>
+                    </w:rPr>
+                  </w:pPr>
+                  <w:bookmarkStart w:id="26" w:name="ThreePump-stop"/>
                   <w:r>
                     <w:rPr>
                       <w:rFonts w:ascii="Times New Roman" w:eastAsia="Times New Roman" w:hAnsi="Times New Roman" w:cs="Times New Roman"/>
@@ -4255,26 +4332,16 @@
                       <w:sz w:val="24"/>
                       <w:szCs w:val="24"/>
                     </w:rPr>
-                    <w:t>setMeasuredVolume</w:t>
-                  </w:r>
-                  <w:bookmarkEnd w:id="22"/>
-                  <w:proofErr w:type="spellEnd"/>
-                  <w:r>
-                    <w:rPr>
-                      <w:rFonts w:ascii="Times New Roman" w:eastAsia="Times New Roman" w:hAnsi="Times New Roman" w:cs="Times New Roman"/>
-                      <w:sz w:val="24"/>
-                      <w:szCs w:val="24"/>
-                    </w:rPr>
-                    <w:t>(</w:t>
-                  </w:r>
-                  <w:proofErr w:type="gramEnd"/>
-                  <w:r>
-                    <w:rPr>
-                      <w:rFonts w:ascii="Times New Roman" w:eastAsia="Times New Roman" w:hAnsi="Times New Roman" w:cs="Times New Roman"/>
-                      <w:sz w:val="24"/>
-                      <w:szCs w:val="24"/>
-                    </w:rPr>
-                    <w:t>self, channel, volume)</w:t>
+                    <w:t>stop</w:t>
+                  </w:r>
+                  <w:bookmarkEnd w:id="26"/>
+                  <w:r>
+                    <w:rPr>
+                      <w:rFonts w:ascii="Times New Roman" w:eastAsia="Times New Roman" w:hAnsi="Times New Roman" w:cs="Times New Roman"/>
+                      <w:sz w:val="24"/>
+                      <w:szCs w:val="24"/>
+                    </w:rPr>
+                    <w:t>(self, channel)</w:t>
                   </w:r>
                 </w:p>
                 <w:p>
@@ -4293,19 +4360,46 @@
                       <w:sz w:val="20"/>
                       <w:szCs w:val="20"/>
                     </w:rPr>
-                    <w:t>This method sets the measured volume.</w:t>
-                  </w:r>
-                </w:p>
-                <w:p>
-                  <w:pPr>
-                    <w:spacing w:after="0" w:line="240" w:lineRule="auto"/>
-                    <w:rPr>
-                      <w:rFonts w:ascii="Times New Roman" w:eastAsia="Times New Roman" w:hAnsi="Times New Roman" w:cs="Times New Roman"/>
-                      <w:sz w:val="24"/>
-                      <w:szCs w:val="24"/>
-                    </w:rPr>
-                  </w:pPr>
-                  <w:bookmarkStart w:id="23" w:name="ThreePump-setTargetCalibrationVolume"/>
+                    <w:t>This method sends a command to the microcontroller which is programmed to stop the pump only for the channel chosen.</w:t>
+                  </w:r>
+                  <w:r>
+                    <w:rPr>
+                      <w:rFonts w:ascii="Courier New" w:eastAsia="Times New Roman" w:hAnsi="Courier New" w:cs="Courier New"/>
+                      <w:sz w:val="20"/>
+                      <w:szCs w:val="20"/>
+                    </w:rPr>
+                    <w:br/>
+                    <w:t> </w:t>
+                  </w:r>
+                  <w:r>
+                    <w:rPr>
+                      <w:rFonts w:ascii="Courier New" w:eastAsia="Times New Roman" w:hAnsi="Courier New" w:cs="Courier New"/>
+                      <w:sz w:val="20"/>
+                      <w:szCs w:val="20"/>
+                    </w:rPr>
+                    <w:br/>
+                    <w:t>Parameters:</w:t>
+                  </w:r>
+                  <w:r>
+                    <w:rPr>
+                      <w:rFonts w:ascii="Courier New" w:eastAsia="Times New Roman" w:hAnsi="Courier New" w:cs="Courier New"/>
+                      <w:sz w:val="20"/>
+                      <w:szCs w:val="20"/>
+                    </w:rPr>
+                    <w:br/>
+                    <w:t>    channel (int): the channel that will stop.</w:t>
+                  </w:r>
+                </w:p>
+                <w:p>
+                  <w:pPr>
+                    <w:spacing w:after="0" w:line="240" w:lineRule="auto"/>
+                    <w:rPr>
+                      <w:rFonts w:ascii="Times New Roman" w:eastAsia="Times New Roman" w:hAnsi="Times New Roman" w:cs="Times New Roman"/>
+                      <w:sz w:val="24"/>
+                      <w:szCs w:val="24"/>
+                    </w:rPr>
+                  </w:pPr>
+                  <w:bookmarkStart w:id="27" w:name="ThreePump-stop_all"/>
                   <w:proofErr w:type="spellStart"/>
                   <w:r>
                     <w:rPr>
@@ -4315,280 +4409,6 @@
                       <w:sz w:val="24"/>
                       <w:szCs w:val="24"/>
                     </w:rPr>
-                    <w:t>setTargetCalibrationVolume</w:t>
-                  </w:r>
-                  <w:bookmarkEnd w:id="23"/>
-                  <w:proofErr w:type="spellEnd"/>
-                  <w:r>
-                    <w:rPr>
-                      <w:rFonts w:ascii="Times New Roman" w:eastAsia="Times New Roman" w:hAnsi="Times New Roman" w:cs="Times New Roman"/>
-                      <w:sz w:val="24"/>
-                      <w:szCs w:val="24"/>
-                    </w:rPr>
-                    <w:t>(self)</w:t>
-                  </w:r>
-                </w:p>
-                <w:p>
-                  <w:pPr>
-                    <w:spacing w:after="0" w:line="240" w:lineRule="auto"/>
-                    <w:ind w:left="720"/>
-                    <w:rPr>
-                      <w:rFonts w:ascii="Times New Roman" w:eastAsia="Times New Roman" w:hAnsi="Times New Roman" w:cs="Times New Roman"/>
-                      <w:sz w:val="24"/>
-                      <w:szCs w:val="24"/>
-                    </w:rPr>
-                  </w:pPr>
-                  <w:r>
-                    <w:rPr>
-                      <w:rFonts w:ascii="Courier New" w:eastAsia="Times New Roman" w:hAnsi="Courier New" w:cs="Courier New"/>
-                      <w:sz w:val="20"/>
-                      <w:szCs w:val="20"/>
-                    </w:rPr>
-                    <w:t>This method sets the target calibration volume.</w:t>
-                  </w:r>
-                </w:p>
-                <w:p>
-                  <w:pPr>
-                    <w:spacing w:after="0" w:line="240" w:lineRule="auto"/>
-                    <w:rPr>
-                      <w:rFonts w:ascii="Times New Roman" w:eastAsia="Times New Roman" w:hAnsi="Times New Roman" w:cs="Times New Roman"/>
-                      <w:sz w:val="24"/>
-                      <w:szCs w:val="24"/>
-                    </w:rPr>
-                  </w:pPr>
-                  <w:bookmarkStart w:id="24" w:name="ThreePump-start"/>
-                  <w:proofErr w:type="gramStart"/>
-                  <w:r>
-                    <w:rPr>
-                      <w:rFonts w:ascii="Times New Roman" w:eastAsia="Times New Roman" w:hAnsi="Times New Roman" w:cs="Times New Roman"/>
-                      <w:b/>
-                      <w:bCs/>
-                      <w:sz w:val="24"/>
-                      <w:szCs w:val="24"/>
-                    </w:rPr>
-                    <w:t>start</w:t>
-                  </w:r>
-                  <w:bookmarkEnd w:id="24"/>
-                  <w:r>
-                    <w:rPr>
-                      <w:rFonts w:ascii="Times New Roman" w:eastAsia="Times New Roman" w:hAnsi="Times New Roman" w:cs="Times New Roman"/>
-                      <w:sz w:val="24"/>
-                      <w:szCs w:val="24"/>
-                    </w:rPr>
-                    <w:t>(</w:t>
-                  </w:r>
-                  <w:proofErr w:type="gramEnd"/>
-                  <w:r>
-                    <w:rPr>
-                      <w:rFonts w:ascii="Times New Roman" w:eastAsia="Times New Roman" w:hAnsi="Times New Roman" w:cs="Times New Roman"/>
-                      <w:sz w:val="24"/>
-                      <w:szCs w:val="24"/>
-                    </w:rPr>
-                    <w:t>self, channel)</w:t>
-                  </w:r>
-                </w:p>
-                <w:p>
-                  <w:pPr>
-                    <w:spacing w:after="0" w:line="240" w:lineRule="auto"/>
-                    <w:ind w:left="720"/>
-                    <w:rPr>
-                      <w:rFonts w:ascii="Times New Roman" w:eastAsia="Times New Roman" w:hAnsi="Times New Roman" w:cs="Times New Roman"/>
-                      <w:sz w:val="24"/>
-                      <w:szCs w:val="24"/>
-                    </w:rPr>
-                  </w:pPr>
-                  <w:r>
-                    <w:rPr>
-                      <w:rFonts w:ascii="Courier New" w:eastAsia="Times New Roman" w:hAnsi="Courier New" w:cs="Courier New"/>
-                      <w:sz w:val="20"/>
-                      <w:szCs w:val="20"/>
-                    </w:rPr>
-                    <w:t>This method sends a command to the microcontroller which is programmed to start the pump only for the channel chosen.</w:t>
-                  </w:r>
-                  <w:r>
-                    <w:rPr>
-                      <w:rFonts w:ascii="Courier New" w:eastAsia="Times New Roman" w:hAnsi="Courier New" w:cs="Courier New"/>
-                      <w:sz w:val="20"/>
-                      <w:szCs w:val="20"/>
-                    </w:rPr>
-                    <w:br/>
-                    <w:t> </w:t>
-                  </w:r>
-                  <w:r>
-                    <w:rPr>
-                      <w:rFonts w:ascii="Courier New" w:eastAsia="Times New Roman" w:hAnsi="Courier New" w:cs="Courier New"/>
-                      <w:sz w:val="20"/>
-                      <w:szCs w:val="20"/>
-                    </w:rPr>
-                    <w:br/>
-                    <w:t>Parameters:</w:t>
-                  </w:r>
-                  <w:r>
-                    <w:rPr>
-                      <w:rFonts w:ascii="Courier New" w:eastAsia="Times New Roman" w:hAnsi="Courier New" w:cs="Courier New"/>
-                      <w:sz w:val="20"/>
-                      <w:szCs w:val="20"/>
-                    </w:rPr>
-                    <w:br/>
-                    <w:t>    channel (int): the channel that will start.</w:t>
-                  </w:r>
-                </w:p>
-                <w:p>
-                  <w:pPr>
-                    <w:spacing w:after="0" w:line="240" w:lineRule="auto"/>
-                    <w:rPr>
-                      <w:rFonts w:ascii="Times New Roman" w:eastAsia="Times New Roman" w:hAnsi="Times New Roman" w:cs="Times New Roman"/>
-                      <w:sz w:val="24"/>
-                      <w:szCs w:val="24"/>
-                    </w:rPr>
-                  </w:pPr>
-                  <w:bookmarkStart w:id="25" w:name="ThreePump-start_all"/>
-                  <w:proofErr w:type="spellStart"/>
-                  <w:r>
-                    <w:rPr>
-                      <w:rFonts w:ascii="Times New Roman" w:eastAsia="Times New Roman" w:hAnsi="Times New Roman" w:cs="Times New Roman"/>
-                      <w:b/>
-                      <w:bCs/>
-                      <w:sz w:val="24"/>
-                      <w:szCs w:val="24"/>
-                    </w:rPr>
-                    <w:t>start_all</w:t>
-                  </w:r>
-                  <w:bookmarkEnd w:id="25"/>
-                  <w:proofErr w:type="spellEnd"/>
-                  <w:r>
-                    <w:rPr>
-                      <w:rFonts w:ascii="Times New Roman" w:eastAsia="Times New Roman" w:hAnsi="Times New Roman" w:cs="Times New Roman"/>
-                      <w:sz w:val="24"/>
-                      <w:szCs w:val="24"/>
-                    </w:rPr>
-                    <w:t>(self)</w:t>
-                  </w:r>
-                </w:p>
-                <w:p>
-                  <w:pPr>
-                    <w:spacing w:after="0" w:line="240" w:lineRule="auto"/>
-                    <w:ind w:left="720"/>
-                    <w:rPr>
-                      <w:rFonts w:ascii="Times New Roman" w:eastAsia="Times New Roman" w:hAnsi="Times New Roman" w:cs="Times New Roman"/>
-                      <w:sz w:val="24"/>
-                      <w:szCs w:val="24"/>
-                    </w:rPr>
-                  </w:pPr>
-                  <w:r>
-                    <w:rPr>
-                      <w:rFonts w:ascii="Courier New" w:eastAsia="Times New Roman" w:hAnsi="Courier New" w:cs="Courier New"/>
-                      <w:sz w:val="20"/>
-                      <w:szCs w:val="20"/>
-                    </w:rPr>
-                    <w:t>This method sends a command to the microcontroller which is programmed to start the pump for all channels.</w:t>
-                  </w:r>
-                </w:p>
-                <w:p>
-                  <w:pPr>
-                    <w:spacing w:after="0" w:line="240" w:lineRule="auto"/>
-                    <w:rPr>
-                      <w:rFonts w:ascii="Times New Roman" w:eastAsia="Times New Roman" w:hAnsi="Times New Roman" w:cs="Times New Roman"/>
-                      <w:sz w:val="24"/>
-                      <w:szCs w:val="24"/>
-                    </w:rPr>
-                  </w:pPr>
-                  <w:bookmarkStart w:id="26" w:name="ThreePump-stop"/>
-                  <w:proofErr w:type="gramStart"/>
-                  <w:r>
-                    <w:rPr>
-                      <w:rFonts w:ascii="Times New Roman" w:eastAsia="Times New Roman" w:hAnsi="Times New Roman" w:cs="Times New Roman"/>
-                      <w:b/>
-                      <w:bCs/>
-                      <w:sz w:val="24"/>
-                      <w:szCs w:val="24"/>
-                    </w:rPr>
-                    <w:t>stop</w:t>
-                  </w:r>
-                  <w:bookmarkEnd w:id="26"/>
-                  <w:r>
-                    <w:rPr>
-                      <w:rFonts w:ascii="Times New Roman" w:eastAsia="Times New Roman" w:hAnsi="Times New Roman" w:cs="Times New Roman"/>
-                      <w:sz w:val="24"/>
-                      <w:szCs w:val="24"/>
-                    </w:rPr>
-                    <w:t>(</w:t>
-                  </w:r>
-                  <w:proofErr w:type="gramEnd"/>
-                  <w:r>
-                    <w:rPr>
-                      <w:rFonts w:ascii="Times New Roman" w:eastAsia="Times New Roman" w:hAnsi="Times New Roman" w:cs="Times New Roman"/>
-                      <w:sz w:val="24"/>
-                      <w:szCs w:val="24"/>
-                    </w:rPr>
-                    <w:t>self, channel)</w:t>
-                  </w:r>
-                </w:p>
-                <w:p>
-                  <w:pPr>
-                    <w:spacing w:after="0" w:line="240" w:lineRule="auto"/>
-                    <w:ind w:left="720"/>
-                    <w:rPr>
-                      <w:rFonts w:ascii="Times New Roman" w:eastAsia="Times New Roman" w:hAnsi="Times New Roman" w:cs="Times New Roman"/>
-                      <w:sz w:val="24"/>
-                      <w:szCs w:val="24"/>
-                    </w:rPr>
-                  </w:pPr>
-                  <w:r>
-                    <w:rPr>
-                      <w:rFonts w:ascii="Courier New" w:eastAsia="Times New Roman" w:hAnsi="Courier New" w:cs="Courier New"/>
-                      <w:sz w:val="20"/>
-                      <w:szCs w:val="20"/>
-                    </w:rPr>
-                    <w:t>This method sends a command to the microcontroller which is programmed to stop the pump only for the channel chosen.</w:t>
-                  </w:r>
-                  <w:r>
-                    <w:rPr>
-                      <w:rFonts w:ascii="Courier New" w:eastAsia="Times New Roman" w:hAnsi="Courier New" w:cs="Courier New"/>
-                      <w:sz w:val="20"/>
-                      <w:szCs w:val="20"/>
-                    </w:rPr>
-                    <w:br/>
-                    <w:t> </w:t>
-                  </w:r>
-                  <w:r>
-                    <w:rPr>
-                      <w:rFonts w:ascii="Courier New" w:eastAsia="Times New Roman" w:hAnsi="Courier New" w:cs="Courier New"/>
-                      <w:sz w:val="20"/>
-                      <w:szCs w:val="20"/>
-                    </w:rPr>
-                    <w:br/>
-                    <w:t>Parameters:</w:t>
-                  </w:r>
-                  <w:r>
-                    <w:rPr>
-                      <w:rFonts w:ascii="Courier New" w:eastAsia="Times New Roman" w:hAnsi="Courier New" w:cs="Courier New"/>
-                      <w:sz w:val="20"/>
-                      <w:szCs w:val="20"/>
-                    </w:rPr>
-                    <w:br/>
-                    <w:t>    channel (int): the channel that will stop.</w:t>
-                  </w:r>
-                </w:p>
-                <w:p>
-                  <w:pPr>
-                    <w:spacing w:after="0" w:line="240" w:lineRule="auto"/>
-                    <w:rPr>
-                      <w:rFonts w:ascii="Times New Roman" w:eastAsia="Times New Roman" w:hAnsi="Times New Roman" w:cs="Times New Roman"/>
-                      <w:sz w:val="24"/>
-                      <w:szCs w:val="24"/>
-                    </w:rPr>
-                  </w:pPr>
-                  <w:bookmarkStart w:id="27" w:name="ThreePump-stop_all"/>
-                  <w:proofErr w:type="spellStart"/>
-                  <w:r>
-                    <w:rPr>
-                      <w:rFonts w:ascii="Times New Roman" w:eastAsia="Times New Roman" w:hAnsi="Times New Roman" w:cs="Times New Roman"/>
-                      <w:b/>
-                      <w:bCs/>
-                      <w:sz w:val="24"/>
-                      <w:szCs w:val="24"/>
-                    </w:rPr>
                     <w:t>stop_all</w:t>
                   </w:r>
                   <w:bookmarkEnd w:id="27"/>
@@ -4633,11 +4453,12 @@
                   <w:r>
                     <w:rPr>
                       <w:rFonts w:ascii="Times New Roman" w:eastAsia="Times New Roman" w:hAnsi="Times New Roman" w:cs="Times New Roman"/>
+                      <w:noProof/>
                       <w:sz w:val="24"/>
                       <w:szCs w:val="24"/>
                     </w:rPr>
                     <w:pict>
-                      <v:rect id="_x0000_i1084" style="width:0;height:1.5pt" o:hralign="center" o:hrstd="t" o:hr="t" fillcolor="#a0a0a0" stroked="f"/>
+                      <v:rect id="_x0000_i1027" alt="" style="width:419.35pt;height:.05pt;mso-width-percent:0;mso-height-percent:0;mso-width-percent:0;mso-height-percent:0" o:hrpct="896" o:hralign="center" o:hrstd="t" o:hr="t" fillcolor="#a0a0a0" stroked="f"/>
                     </w:pict>
                   </w:r>
                 </w:p>
@@ -4957,18 +4778,7 @@
                 <w:sz w:val="24"/>
                 <w:szCs w:val="24"/>
               </w:rPr>
-              <w:t>get_</w:t>
-            </w:r>
-            <w:proofErr w:type="gramStart"/>
-            <w:r>
-              <w:rPr>
-                <w:rFonts w:ascii="Times New Roman" w:eastAsia="Times New Roman" w:hAnsi="Times New Roman" w:cs="Times New Roman"/>
-                <w:b/>
-                <w:bCs/>
-                <w:sz w:val="24"/>
-                <w:szCs w:val="24"/>
-              </w:rPr>
-              <w:t>ports</w:t>
+              <w:t>get_ports</w:t>
             </w:r>
             <w:bookmarkEnd w:id="28"/>
             <w:proofErr w:type="spellEnd"/>
@@ -4978,16 +4788,7 @@
                 <w:sz w:val="24"/>
                 <w:szCs w:val="24"/>
               </w:rPr>
-              <w:t>(</w:t>
-            </w:r>
-            <w:proofErr w:type="gramEnd"/>
-            <w:r>
-              <w:rPr>
-                <w:rFonts w:ascii="Times New Roman" w:eastAsia="Times New Roman" w:hAnsi="Times New Roman" w:cs="Times New Roman"/>
-                <w:sz w:val="24"/>
-                <w:szCs w:val="24"/>
-              </w:rPr>
-              <w:t>)</w:t>
+              <w:t>()</w:t>
             </w:r>
           </w:p>
           <w:p>
@@ -5016,10 +4817,7 @@
     <w:p/>
     <w:p/>
     <w:p/>
-    <w:p>
-      <w:bookmarkStart w:id="29" w:name="_GoBack"/>
-      <w:bookmarkEnd w:id="29"/>
-    </w:p>
+    <w:p/>
     <w:tbl>
       <w:tblPr>
         <w:tblW w:w="5000" w:type="pct"/>
@@ -5534,7 +5332,6 @@
             </w:pPr>
             <w:hyperlink r:id="rId21" w:anchor="object" w:history="1">
               <w:proofErr w:type="spellStart"/>
-              <w:proofErr w:type="gramStart"/>
               <w:r>
                 <w:rPr>
                   <w:rFonts w:ascii="Helvetica" w:eastAsia="Times New Roman" w:hAnsi="Helvetica" w:cs="Helvetica"/>
@@ -5546,7 +5343,6 @@
                 <w:t>builtins.object</w:t>
               </w:r>
               <w:proofErr w:type="spellEnd"/>
-              <w:proofErr w:type="gramEnd"/>
             </w:hyperlink>
             <w:r>
               <w:rPr>
@@ -5645,7 +5441,7 @@
                     </w:rPr>
                     <w:br/>
                   </w:r>
-                  <w:bookmarkStart w:id="30" w:name="MSwitch"/>
+                  <w:bookmarkStart w:id="29" w:name="MSwitch"/>
                   <w:r>
                     <w:rPr>
                       <w:rFonts w:ascii="Helvetica" w:eastAsia="Times New Roman" w:hAnsi="Helvetica" w:cs="Helvetica"/>
@@ -5667,7 +5463,7 @@
                     </w:rPr>
                     <w:t>MSwitch</w:t>
                   </w:r>
-                  <w:bookmarkEnd w:id="30"/>
+                  <w:bookmarkEnd w:id="29"/>
                   <w:proofErr w:type="spellEnd"/>
                   <w:r>
                     <w:rPr>
@@ -6028,7 +5824,7 @@
                       <w:szCs w:val="24"/>
                     </w:rPr>
                   </w:pPr>
-                  <w:bookmarkStart w:id="31" w:name="MSwitch-__init__"/>
+                  <w:bookmarkStart w:id="30" w:name="MSwitch-__init__"/>
                   <w:r>
                     <w:rPr>
                       <w:rFonts w:ascii="Times New Roman" w:eastAsia="Times New Roman" w:hAnsi="Times New Roman" w:cs="Times New Roman"/>
@@ -6059,9 +5855,145 @@
                       <w:sz w:val="24"/>
                       <w:szCs w:val="24"/>
                     </w:rPr>
-                    <w:t>_</w:t>
-                  </w:r>
-                  <w:proofErr w:type="gramStart"/>
+                    <w:t>__</w:t>
+                  </w:r>
+                  <w:bookmarkEnd w:id="30"/>
+                  <w:r>
+                    <w:rPr>
+                      <w:rFonts w:ascii="Times New Roman" w:eastAsia="Times New Roman" w:hAnsi="Times New Roman" w:cs="Times New Roman"/>
+                      <w:sz w:val="24"/>
+                      <w:szCs w:val="24"/>
+                    </w:rPr>
+                    <w:t xml:space="preserve">(self, </w:t>
+                  </w:r>
+                  <w:proofErr w:type="spellStart"/>
+                  <w:r>
+                    <w:rPr>
+                      <w:rFonts w:ascii="Times New Roman" w:eastAsia="Times New Roman" w:hAnsi="Times New Roman" w:cs="Times New Roman"/>
+                      <w:sz w:val="24"/>
+                      <w:szCs w:val="24"/>
+                    </w:rPr>
+                    <w:t>my_port</w:t>
+                  </w:r>
+                  <w:proofErr w:type="spellEnd"/>
+                  <w:r>
+                    <w:rPr>
+                      <w:rFonts w:ascii="Times New Roman" w:eastAsia="Times New Roman" w:hAnsi="Times New Roman" w:cs="Times New Roman"/>
+                      <w:sz w:val="24"/>
+                      <w:szCs w:val="24"/>
+                    </w:rPr>
+                    <w:t>)</w:t>
+                  </w:r>
+                </w:p>
+                <w:p>
+                  <w:pPr>
+                    <w:spacing w:after="0" w:line="240" w:lineRule="auto"/>
+                    <w:ind w:left="720"/>
+                    <w:rPr>
+                      <w:rFonts w:ascii="Times New Roman" w:eastAsia="Times New Roman" w:hAnsi="Times New Roman" w:cs="Times New Roman"/>
+                      <w:sz w:val="24"/>
+                      <w:szCs w:val="24"/>
+                    </w:rPr>
+                  </w:pPr>
+                  <w:r>
+                    <w:rPr>
+                      <w:rFonts w:ascii="Courier New" w:eastAsia="Times New Roman" w:hAnsi="Courier New" w:cs="Courier New"/>
+                      <w:sz w:val="20"/>
+                      <w:szCs w:val="20"/>
+                    </w:rPr>
+                    <w:t>The constructor for the </w:t>
+                  </w:r>
+                  <w:proofErr w:type="spellStart"/>
+                  <w:r>
+                    <w:rPr>
+                      <w:rFonts w:ascii="Courier New" w:eastAsia="Times New Roman" w:hAnsi="Courier New" w:cs="Courier New"/>
+                      <w:sz w:val="20"/>
+                      <w:szCs w:val="20"/>
+                    </w:rPr>
+                    <w:fldChar w:fldCharType="begin"/>
+                  </w:r>
+                  <w:r>
+                    <w:rPr>
+                      <w:rFonts w:ascii="Courier New" w:eastAsia="Times New Roman" w:hAnsi="Courier New" w:cs="Courier New"/>
+                      <w:sz w:val="20"/>
+                      <w:szCs w:val="20"/>
+                    </w:rPr>
+                    <w:instrText xml:space="preserve"> HYPERLINK "file:///C:\\Users\\Adiel%20Hernandez\\Google%20Drive\\Developer\\Senior%20Design\\fluidic_handler\\Mswitch.html" \l "MSwitch" </w:instrText>
+                  </w:r>
+                  <w:r>
+                    <w:rPr>
+                      <w:rFonts w:ascii="Courier New" w:eastAsia="Times New Roman" w:hAnsi="Courier New" w:cs="Courier New"/>
+                      <w:sz w:val="20"/>
+                      <w:szCs w:val="20"/>
+                    </w:rPr>
+                    <w:fldChar w:fldCharType="separate"/>
+                  </w:r>
+                  <w:r>
+                    <w:rPr>
+                      <w:rFonts w:ascii="Courier New" w:eastAsia="Times New Roman" w:hAnsi="Courier New" w:cs="Courier New"/>
+                      <w:color w:val="0000FF"/>
+                      <w:sz w:val="20"/>
+                      <w:szCs w:val="20"/>
+                      <w:u w:val="single"/>
+                    </w:rPr>
+                    <w:t>MSwitch</w:t>
+                  </w:r>
+                  <w:proofErr w:type="spellEnd"/>
+                  <w:r>
+                    <w:rPr>
+                      <w:rFonts w:ascii="Courier New" w:eastAsia="Times New Roman" w:hAnsi="Courier New" w:cs="Courier New"/>
+                      <w:sz w:val="20"/>
+                      <w:szCs w:val="20"/>
+                    </w:rPr>
+                    <w:fldChar w:fldCharType="end"/>
+                  </w:r>
+                  <w:r>
+                    <w:rPr>
+                      <w:rFonts w:ascii="Courier New" w:eastAsia="Times New Roman" w:hAnsi="Courier New" w:cs="Courier New"/>
+                      <w:sz w:val="20"/>
+                      <w:szCs w:val="20"/>
+                    </w:rPr>
+                    <w:t> class.</w:t>
+                  </w:r>
+                  <w:r>
+                    <w:rPr>
+                      <w:rFonts w:ascii="Courier New" w:eastAsia="Times New Roman" w:hAnsi="Courier New" w:cs="Courier New"/>
+                      <w:sz w:val="20"/>
+                      <w:szCs w:val="20"/>
+                    </w:rPr>
+                    <w:br/>
+                    <w:t> </w:t>
+                  </w:r>
+                  <w:r>
+                    <w:rPr>
+                      <w:rFonts w:ascii="Courier New" w:eastAsia="Times New Roman" w:hAnsi="Courier New" w:cs="Courier New"/>
+                      <w:sz w:val="20"/>
+                      <w:szCs w:val="20"/>
+                    </w:rPr>
+                    <w:br/>
+                    <w:t>Parameters:</w:t>
+                  </w:r>
+                  <w:r>
+                    <w:rPr>
+                      <w:rFonts w:ascii="Courier New" w:eastAsia="Times New Roman" w:hAnsi="Courier New" w:cs="Courier New"/>
+                      <w:sz w:val="20"/>
+                      <w:szCs w:val="20"/>
+                    </w:rPr>
+                    <w:br/>
+                    <w:t>    my_port (string): the microcontrollers port for the serial connection.</w:t>
+                  </w:r>
+                </w:p>
+                <w:p>
+                  <w:pPr>
+                    <w:spacing w:after="0" w:line="240" w:lineRule="auto"/>
+                    <w:rPr>
+                      <w:rFonts w:ascii="Times New Roman" w:eastAsia="Times New Roman" w:hAnsi="Times New Roman" w:cs="Times New Roman"/>
+                      <w:sz w:val="24"/>
+                      <w:szCs w:val="24"/>
+                    </w:rPr>
+                  </w:pPr>
+                  <w:bookmarkStart w:id="31" w:name="MSwitch-chop_return"/>
+                  <w:proofErr w:type="spellStart"/>
                   <w:r>
                     <w:rPr>
                       <w:rFonts w:ascii="Times New Roman" w:eastAsia="Times New Roman" w:hAnsi="Times New Roman" w:cs="Times New Roman"/>
@@ -6070,35 +6002,9 @@
                       <w:sz w:val="24"/>
                       <w:szCs w:val="24"/>
                     </w:rPr>
-                    <w:t>_</w:t>
+                    <w:t>chop_return</w:t>
                   </w:r>
                   <w:bookmarkEnd w:id="31"/>
-                  <w:r>
-                    <w:rPr>
-                      <w:rFonts w:ascii="Times New Roman" w:eastAsia="Times New Roman" w:hAnsi="Times New Roman" w:cs="Times New Roman"/>
-                      <w:sz w:val="24"/>
-                      <w:szCs w:val="24"/>
-                    </w:rPr>
-                    <w:t>(</w:t>
-                  </w:r>
-                  <w:proofErr w:type="gramEnd"/>
-                  <w:r>
-                    <w:rPr>
-                      <w:rFonts w:ascii="Times New Roman" w:eastAsia="Times New Roman" w:hAnsi="Times New Roman" w:cs="Times New Roman"/>
-                      <w:sz w:val="24"/>
-                      <w:szCs w:val="24"/>
-                    </w:rPr>
-                    <w:t xml:space="preserve">self, </w:t>
-                  </w:r>
-                  <w:proofErr w:type="spellStart"/>
-                  <w:r>
-                    <w:rPr>
-                      <w:rFonts w:ascii="Times New Roman" w:eastAsia="Times New Roman" w:hAnsi="Times New Roman" w:cs="Times New Roman"/>
-                      <w:sz w:val="24"/>
-                      <w:szCs w:val="24"/>
-                    </w:rPr>
-                    <w:t>my_port</w:t>
-                  </w:r>
                   <w:proofErr w:type="spellEnd"/>
                   <w:r>
                     <w:rPr>
@@ -6106,7 +6012,7 @@
                       <w:sz w:val="24"/>
                       <w:szCs w:val="24"/>
                     </w:rPr>
-                    <w:t>)</w:t>
+                    <w:t>(self, ret)</w:t>
                   </w:r>
                 </w:p>
                 <w:p>
@@ -6125,59 +6031,16 @@
                       <w:sz w:val="20"/>
                       <w:szCs w:val="20"/>
                     </w:rPr>
-                    <w:t>The constructor for the </w:t>
-                  </w:r>
-                  <w:proofErr w:type="spellStart"/>
-                  <w:r>
-                    <w:rPr>
-                      <w:rFonts w:ascii="Courier New" w:eastAsia="Times New Roman" w:hAnsi="Courier New" w:cs="Courier New"/>
-                      <w:sz w:val="20"/>
-                      <w:szCs w:val="20"/>
-                    </w:rPr>
-                    <w:fldChar w:fldCharType="begin"/>
-                  </w:r>
-                  <w:r>
-                    <w:rPr>
-                      <w:rFonts w:ascii="Courier New" w:eastAsia="Times New Roman" w:hAnsi="Courier New" w:cs="Courier New"/>
-                      <w:sz w:val="20"/>
-                      <w:szCs w:val="20"/>
-                    </w:rPr>
-                    <w:instrText xml:space="preserve"> HYPERLINK "file:///C:\\Users\\Adiel%20Hernandez\\Google%20Drive\\Developer\\Senior%20Design\\fluidic_handler\\Mswitch.html" \l "MSwitch" </w:instrText>
-                  </w:r>
-                  <w:r>
-                    <w:rPr>
-                      <w:rFonts w:ascii="Courier New" w:eastAsia="Times New Roman" w:hAnsi="Courier New" w:cs="Courier New"/>
-                      <w:sz w:val="20"/>
-                      <w:szCs w:val="20"/>
-                    </w:rPr>
-                    <w:fldChar w:fldCharType="separate"/>
-                  </w:r>
-                  <w:r>
-                    <w:rPr>
-                      <w:rFonts w:ascii="Courier New" w:eastAsia="Times New Roman" w:hAnsi="Courier New" w:cs="Courier New"/>
-                      <w:color w:val="0000FF"/>
-                      <w:sz w:val="20"/>
-                      <w:szCs w:val="20"/>
-                      <w:u w:val="single"/>
-                    </w:rPr>
-                    <w:t>MSwitch</w:t>
-                  </w:r>
-                  <w:proofErr w:type="spellEnd"/>
-                  <w:r>
-                    <w:rPr>
-                      <w:rFonts w:ascii="Courier New" w:eastAsia="Times New Roman" w:hAnsi="Courier New" w:cs="Courier New"/>
-                      <w:sz w:val="20"/>
-                      <w:szCs w:val="20"/>
-                    </w:rPr>
-                    <w:fldChar w:fldCharType="end"/>
-                  </w:r>
-                  <w:r>
-                    <w:rPr>
-                      <w:rFonts w:ascii="Courier New" w:eastAsia="Times New Roman" w:hAnsi="Courier New" w:cs="Courier New"/>
-                      <w:sz w:val="20"/>
-                      <w:szCs w:val="20"/>
-                    </w:rPr>
-                    <w:t> class.</w:t>
+                    <w:t>This method modifies the output of the pump which comes with a carriage return and newline at the end of itself.</w:t>
+                  </w:r>
+                  <w:r>
+                    <w:rPr>
+                      <w:rFonts w:ascii="Courier New" w:eastAsia="Times New Roman" w:hAnsi="Courier New" w:cs="Courier New"/>
+                      <w:sz w:val="20"/>
+                      <w:szCs w:val="20"/>
+                    </w:rPr>
+                    <w:br/>
+                    <w:t>The carriage return and newline is cut off here.</w:t>
                   </w:r>
                   <w:r>
                     <w:rPr>
@@ -6195,28 +6058,28 @@
                       <w:szCs w:val="20"/>
                     </w:rPr>
                     <w:br/>
-                    <w:t>Parameters:</w:t>
-                  </w:r>
-                  <w:r>
-                    <w:rPr>
-                      <w:rFonts w:ascii="Courier New" w:eastAsia="Times New Roman" w:hAnsi="Courier New" w:cs="Courier New"/>
-                      <w:sz w:val="20"/>
-                      <w:szCs w:val="20"/>
-                    </w:rPr>
-                    <w:br/>
-                    <w:t>    my_port (string): the microcontrollers port for the serial connection.</w:t>
-                  </w:r>
-                </w:p>
-                <w:p>
-                  <w:pPr>
-                    <w:spacing w:after="0" w:line="240" w:lineRule="auto"/>
-                    <w:rPr>
-                      <w:rFonts w:ascii="Times New Roman" w:eastAsia="Times New Roman" w:hAnsi="Times New Roman" w:cs="Times New Roman"/>
-                      <w:sz w:val="24"/>
-                      <w:szCs w:val="24"/>
-                    </w:rPr>
-                  </w:pPr>
-                  <w:bookmarkStart w:id="32" w:name="MSwitch-chop_return"/>
+                    <w:t>Returns:</w:t>
+                  </w:r>
+                  <w:r>
+                    <w:rPr>
+                      <w:rFonts w:ascii="Courier New" w:eastAsia="Times New Roman" w:hAnsi="Courier New" w:cs="Courier New"/>
+                      <w:sz w:val="20"/>
+                      <w:szCs w:val="20"/>
+                    </w:rPr>
+                    <w:br/>
+                    <w:t>    Output of the pump without the carraige return and newline at the end.</w:t>
+                  </w:r>
+                </w:p>
+                <w:p>
+                  <w:pPr>
+                    <w:spacing w:after="0" w:line="240" w:lineRule="auto"/>
+                    <w:rPr>
+                      <w:rFonts w:ascii="Times New Roman" w:eastAsia="Times New Roman" w:hAnsi="Times New Roman" w:cs="Times New Roman"/>
+                      <w:sz w:val="24"/>
+                      <w:szCs w:val="24"/>
+                    </w:rPr>
+                  </w:pPr>
+                  <w:bookmarkStart w:id="32" w:name="MSwitch-get_info"/>
                   <w:proofErr w:type="spellStart"/>
                   <w:r>
                     <w:rPr>
@@ -6226,9 +6089,75 @@
                       <w:sz w:val="24"/>
                       <w:szCs w:val="24"/>
                     </w:rPr>
-                    <w:t>chop_</w:t>
-                  </w:r>
-                  <w:proofErr w:type="gramStart"/>
+                    <w:t>get_info</w:t>
+                  </w:r>
+                  <w:bookmarkEnd w:id="32"/>
+                  <w:proofErr w:type="spellEnd"/>
+                  <w:r>
+                    <w:rPr>
+                      <w:rFonts w:ascii="Times New Roman" w:eastAsia="Times New Roman" w:hAnsi="Times New Roman" w:cs="Times New Roman"/>
+                      <w:sz w:val="24"/>
+                      <w:szCs w:val="24"/>
+                    </w:rPr>
+                    <w:t>(self)</w:t>
+                  </w:r>
+                </w:p>
+                <w:p>
+                  <w:pPr>
+                    <w:spacing w:after="0" w:line="240" w:lineRule="auto"/>
+                    <w:ind w:left="720"/>
+                    <w:rPr>
+                      <w:rFonts w:ascii="Times New Roman" w:eastAsia="Times New Roman" w:hAnsi="Times New Roman" w:cs="Times New Roman"/>
+                      <w:sz w:val="24"/>
+                      <w:szCs w:val="24"/>
+                    </w:rPr>
+                  </w:pPr>
+                  <w:r>
+                    <w:rPr>
+                      <w:rFonts w:ascii="Courier New" w:eastAsia="Times New Roman" w:hAnsi="Courier New" w:cs="Courier New"/>
+                      <w:sz w:val="20"/>
+                      <w:szCs w:val="20"/>
+                    </w:rPr>
+                    <w:t>This method sends the command "?" to the microcontroller which is programmed to send back a unique ID. The attribute uniqueID is set to the microcontrollers response.</w:t>
+                  </w:r>
+                  <w:r>
+                    <w:rPr>
+                      <w:rFonts w:ascii="Courier New" w:eastAsia="Times New Roman" w:hAnsi="Courier New" w:cs="Courier New"/>
+                      <w:sz w:val="20"/>
+                      <w:szCs w:val="20"/>
+                    </w:rPr>
+                    <w:br/>
+                    <w:t> </w:t>
+                  </w:r>
+                  <w:r>
+                    <w:rPr>
+                      <w:rFonts w:ascii="Courier New" w:eastAsia="Times New Roman" w:hAnsi="Courier New" w:cs="Courier New"/>
+                      <w:sz w:val="20"/>
+                      <w:szCs w:val="20"/>
+                    </w:rPr>
+                    <w:br/>
+                    <w:t>Returns:</w:t>
+                  </w:r>
+                  <w:r>
+                    <w:rPr>
+                      <w:rFonts w:ascii="Courier New" w:eastAsia="Times New Roman" w:hAnsi="Courier New" w:cs="Courier New"/>
+                      <w:sz w:val="20"/>
+                      <w:szCs w:val="20"/>
+                    </w:rPr>
+                    <w:br/>
+                    <w:t>    response (string): The unique ID that the microcontroller sends back through the serial connection.</w:t>
+                  </w:r>
+                </w:p>
+                <w:p>
+                  <w:pPr>
+                    <w:spacing w:after="0" w:line="240" w:lineRule="auto"/>
+                    <w:rPr>
+                      <w:rFonts w:ascii="Times New Roman" w:eastAsia="Times New Roman" w:hAnsi="Times New Roman" w:cs="Times New Roman"/>
+                      <w:sz w:val="24"/>
+                      <w:szCs w:val="24"/>
+                    </w:rPr>
+                  </w:pPr>
+                  <w:bookmarkStart w:id="33" w:name="MSwitch-send"/>
                   <w:r>
                     <w:rPr>
                       <w:rFonts w:ascii="Times New Roman" w:eastAsia="Times New Roman" w:hAnsi="Times New Roman" w:cs="Times New Roman"/>
@@ -6237,9 +6166,27 @@
                       <w:sz w:val="24"/>
                       <w:szCs w:val="24"/>
                     </w:rPr>
-                    <w:t>return</w:t>
-                  </w:r>
-                  <w:bookmarkEnd w:id="32"/>
+                    <w:lastRenderedPageBreak/>
+                    <w:t>send</w:t>
+                  </w:r>
+                  <w:bookmarkEnd w:id="33"/>
+                  <w:r>
+                    <w:rPr>
+                      <w:rFonts w:ascii="Times New Roman" w:eastAsia="Times New Roman" w:hAnsi="Times New Roman" w:cs="Times New Roman"/>
+                      <w:sz w:val="24"/>
+                      <w:szCs w:val="24"/>
+                    </w:rPr>
+                    <w:t xml:space="preserve">(self, </w:t>
+                  </w:r>
+                  <w:proofErr w:type="spellStart"/>
+                  <w:r>
+                    <w:rPr>
+                      <w:rFonts w:ascii="Times New Roman" w:eastAsia="Times New Roman" w:hAnsi="Times New Roman" w:cs="Times New Roman"/>
+                      <w:sz w:val="24"/>
+                      <w:szCs w:val="24"/>
+                    </w:rPr>
+                    <w:t>cmd</w:t>
+                  </w:r>
                   <w:proofErr w:type="spellEnd"/>
                   <w:r>
                     <w:rPr>
@@ -6247,16 +6194,7 @@
                       <w:sz w:val="24"/>
                       <w:szCs w:val="24"/>
                     </w:rPr>
-                    <w:t>(</w:t>
-                  </w:r>
-                  <w:proofErr w:type="gramEnd"/>
-                  <w:r>
-                    <w:rPr>
-                      <w:rFonts w:ascii="Times New Roman" w:eastAsia="Times New Roman" w:hAnsi="Times New Roman" w:cs="Times New Roman"/>
-                      <w:sz w:val="24"/>
-                      <w:szCs w:val="24"/>
-                    </w:rPr>
-                    <w:t>self, ret)</w:t>
+                    <w:t>)</w:t>
                   </w:r>
                 </w:p>
                 <w:p>
@@ -6275,34 +6213,7 @@
                       <w:sz w:val="20"/>
                       <w:szCs w:val="20"/>
                     </w:rPr>
-                    <w:t>This method modifies the output of the pump which comes with a carriage return and newline at the end of itself.</w:t>
-                  </w:r>
-                  <w:r>
-                    <w:rPr>
-                      <w:rFonts w:ascii="Courier New" w:eastAsia="Times New Roman" w:hAnsi="Courier New" w:cs="Courier New"/>
-                      <w:sz w:val="20"/>
-                      <w:szCs w:val="20"/>
-                    </w:rPr>
-                    <w:br/>
-                    <w:t>The carriage </w:t>
-                  </w:r>
-                  <w:proofErr w:type="gramStart"/>
-                  <w:r>
-                    <w:rPr>
-                      <w:rFonts w:ascii="Courier New" w:eastAsia="Times New Roman" w:hAnsi="Courier New" w:cs="Courier New"/>
-                      <w:sz w:val="20"/>
-                      <w:szCs w:val="20"/>
-                    </w:rPr>
-                    <w:t>return</w:t>
-                  </w:r>
-                  <w:proofErr w:type="gramEnd"/>
-                  <w:r>
-                    <w:rPr>
-                      <w:rFonts w:ascii="Courier New" w:eastAsia="Times New Roman" w:hAnsi="Courier New" w:cs="Courier New"/>
-                      <w:sz w:val="20"/>
-                      <w:szCs w:val="20"/>
-                    </w:rPr>
-                    <w:t> and newline is cut off here.</w:t>
+                    <w:t>This method sends a command across the serial connection.</w:t>
                   </w:r>
                   <w:r>
                     <w:rPr>
@@ -6320,28 +6231,28 @@
                       <w:szCs w:val="20"/>
                     </w:rPr>
                     <w:br/>
-                    <w:t>Returns:</w:t>
-                  </w:r>
-                  <w:r>
-                    <w:rPr>
-                      <w:rFonts w:ascii="Courier New" w:eastAsia="Times New Roman" w:hAnsi="Courier New" w:cs="Courier New"/>
-                      <w:sz w:val="20"/>
-                      <w:szCs w:val="20"/>
-                    </w:rPr>
-                    <w:br/>
-                    <w:t>    Output of the pump without the carraige return and newline at the end.</w:t>
-                  </w:r>
-                </w:p>
-                <w:p>
-                  <w:pPr>
-                    <w:spacing w:after="0" w:line="240" w:lineRule="auto"/>
-                    <w:rPr>
-                      <w:rFonts w:ascii="Times New Roman" w:eastAsia="Times New Roman" w:hAnsi="Times New Roman" w:cs="Times New Roman"/>
-                      <w:sz w:val="24"/>
-                      <w:szCs w:val="24"/>
-                    </w:rPr>
-                  </w:pPr>
-                  <w:bookmarkStart w:id="33" w:name="MSwitch-get_info"/>
+                    <w:t>Parameters:</w:t>
+                  </w:r>
+                  <w:r>
+                    <w:rPr>
+                      <w:rFonts w:ascii="Courier New" w:eastAsia="Times New Roman" w:hAnsi="Courier New" w:cs="Courier New"/>
+                      <w:sz w:val="20"/>
+                      <w:szCs w:val="20"/>
+                    </w:rPr>
+                    <w:br/>
+                    <w:t>    cmd (string): The command or string that is to be sent to the microcontroller.</w:t>
+                  </w:r>
+                </w:p>
+                <w:p>
+                  <w:pPr>
+                    <w:spacing w:after="0" w:line="240" w:lineRule="auto"/>
+                    <w:rPr>
+                      <w:rFonts w:ascii="Times New Roman" w:eastAsia="Times New Roman" w:hAnsi="Times New Roman" w:cs="Times New Roman"/>
+                      <w:sz w:val="24"/>
+                      <w:szCs w:val="24"/>
+                    </w:rPr>
+                  </w:pPr>
+                  <w:bookmarkStart w:id="34" w:name="MSwitch-serial_connect"/>
                   <w:proofErr w:type="spellStart"/>
                   <w:r>
                     <w:rPr>
@@ -6351,9 +6262,9 @@
                       <w:sz w:val="24"/>
                       <w:szCs w:val="24"/>
                     </w:rPr>
-                    <w:t>get_info</w:t>
-                  </w:r>
-                  <w:bookmarkEnd w:id="33"/>
+                    <w:t>serial_connect</w:t>
+                  </w:r>
+                  <w:bookmarkEnd w:id="34"/>
                   <w:proofErr w:type="spellEnd"/>
                   <w:r>
                     <w:rPr>
@@ -6380,7 +6291,7 @@
                       <w:sz w:val="20"/>
                       <w:szCs w:val="20"/>
                     </w:rPr>
-                    <w:t>This method sends the command "?" to the microcontroller which is programmed to send back a unique ID. The attribute uniqueID is set to the microcontrollers response.</w:t>
+                    <w:t>This method establishes the serial connection with the microcontroller.</w:t>
                   </w:r>
                   <w:r>
                     <w:rPr>
@@ -6398,29 +6309,20 @@
                       <w:szCs w:val="20"/>
                     </w:rPr>
                     <w:br/>
-                    <w:t>Returns:</w:t>
-                  </w:r>
-                  <w:r>
-                    <w:rPr>
-                      <w:rFonts w:ascii="Courier New" w:eastAsia="Times New Roman" w:hAnsi="Courier New" w:cs="Courier New"/>
-                      <w:sz w:val="20"/>
-                      <w:szCs w:val="20"/>
-                    </w:rPr>
-                    <w:br/>
-                    <w:t>    response (string): The unique ID that the microcontroller sends back through the serial connection.</w:t>
-                  </w:r>
-                </w:p>
-                <w:p>
-                  <w:pPr>
-                    <w:spacing w:after="0" w:line="240" w:lineRule="auto"/>
-                    <w:rPr>
-                      <w:rFonts w:ascii="Times New Roman" w:eastAsia="Times New Roman" w:hAnsi="Times New Roman" w:cs="Times New Roman"/>
-                      <w:sz w:val="24"/>
-                      <w:szCs w:val="24"/>
-                    </w:rPr>
-                  </w:pPr>
-                  <w:bookmarkStart w:id="34" w:name="MSwitch-send"/>
-                  <w:proofErr w:type="gramStart"/>
+                    <w:t>Once the comport of the pump is known we open a serial connection to it using pySerial.</w:t>
+                  </w:r>
+                </w:p>
+                <w:p>
+                  <w:pPr>
+                    <w:spacing w:after="0" w:line="240" w:lineRule="auto"/>
+                    <w:rPr>
+                      <w:rFonts w:ascii="Times New Roman" w:eastAsia="Times New Roman" w:hAnsi="Times New Roman" w:cs="Times New Roman"/>
+                      <w:sz w:val="24"/>
+                      <w:szCs w:val="24"/>
+                    </w:rPr>
+                  </w:pPr>
+                  <w:bookmarkStart w:id="35" w:name="MSwitch-set_reservoir"/>
+                  <w:proofErr w:type="spellStart"/>
                   <w:r>
                     <w:rPr>
                       <w:rFonts w:ascii="Times New Roman" w:eastAsia="Times New Roman" w:hAnsi="Times New Roman" w:cs="Times New Roman"/>
@@ -6429,112 +6331,7 @@
                       <w:sz w:val="24"/>
                       <w:szCs w:val="24"/>
                     </w:rPr>
-                    <w:lastRenderedPageBreak/>
-                    <w:t>send</w:t>
-                  </w:r>
-                  <w:bookmarkEnd w:id="34"/>
-                  <w:r>
-                    <w:rPr>
-                      <w:rFonts w:ascii="Times New Roman" w:eastAsia="Times New Roman" w:hAnsi="Times New Roman" w:cs="Times New Roman"/>
-                      <w:sz w:val="24"/>
-                      <w:szCs w:val="24"/>
-                    </w:rPr>
-                    <w:t>(</w:t>
-                  </w:r>
-                  <w:proofErr w:type="gramEnd"/>
-                  <w:r>
-                    <w:rPr>
-                      <w:rFonts w:ascii="Times New Roman" w:eastAsia="Times New Roman" w:hAnsi="Times New Roman" w:cs="Times New Roman"/>
-                      <w:sz w:val="24"/>
-                      <w:szCs w:val="24"/>
-                    </w:rPr>
-                    <w:t xml:space="preserve">self, </w:t>
-                  </w:r>
-                  <w:proofErr w:type="spellStart"/>
-                  <w:r>
-                    <w:rPr>
-                      <w:rFonts w:ascii="Times New Roman" w:eastAsia="Times New Roman" w:hAnsi="Times New Roman" w:cs="Times New Roman"/>
-                      <w:sz w:val="24"/>
-                      <w:szCs w:val="24"/>
-                    </w:rPr>
-                    <w:t>cmd</w:t>
-                  </w:r>
-                  <w:proofErr w:type="spellEnd"/>
-                  <w:r>
-                    <w:rPr>
-                      <w:rFonts w:ascii="Times New Roman" w:eastAsia="Times New Roman" w:hAnsi="Times New Roman" w:cs="Times New Roman"/>
-                      <w:sz w:val="24"/>
-                      <w:szCs w:val="24"/>
-                    </w:rPr>
-                    <w:t>)</w:t>
-                  </w:r>
-                </w:p>
-                <w:p>
-                  <w:pPr>
-                    <w:spacing w:after="0" w:line="240" w:lineRule="auto"/>
-                    <w:ind w:left="720"/>
-                    <w:rPr>
-                      <w:rFonts w:ascii="Times New Roman" w:eastAsia="Times New Roman" w:hAnsi="Times New Roman" w:cs="Times New Roman"/>
-                      <w:sz w:val="24"/>
-                      <w:szCs w:val="24"/>
-                    </w:rPr>
-                  </w:pPr>
-                  <w:r>
-                    <w:rPr>
-                      <w:rFonts w:ascii="Courier New" w:eastAsia="Times New Roman" w:hAnsi="Courier New" w:cs="Courier New"/>
-                      <w:sz w:val="20"/>
-                      <w:szCs w:val="20"/>
-                    </w:rPr>
-                    <w:t>This method sends a command across the serial connection.</w:t>
-                  </w:r>
-                  <w:r>
-                    <w:rPr>
-                      <w:rFonts w:ascii="Courier New" w:eastAsia="Times New Roman" w:hAnsi="Courier New" w:cs="Courier New"/>
-                      <w:sz w:val="20"/>
-                      <w:szCs w:val="20"/>
-                    </w:rPr>
-                    <w:br/>
-                    <w:t> </w:t>
-                  </w:r>
-                  <w:r>
-                    <w:rPr>
-                      <w:rFonts w:ascii="Courier New" w:eastAsia="Times New Roman" w:hAnsi="Courier New" w:cs="Courier New"/>
-                      <w:sz w:val="20"/>
-                      <w:szCs w:val="20"/>
-                    </w:rPr>
-                    <w:br/>
-                    <w:t>Parameters:</w:t>
-                  </w:r>
-                  <w:r>
-                    <w:rPr>
-                      <w:rFonts w:ascii="Courier New" w:eastAsia="Times New Roman" w:hAnsi="Courier New" w:cs="Courier New"/>
-                      <w:sz w:val="20"/>
-                      <w:szCs w:val="20"/>
-                    </w:rPr>
-                    <w:br/>
-                    <w:t>    cmd (string): The command or string that is to be sent to the microcontroller.</w:t>
-                  </w:r>
-                </w:p>
-                <w:p>
-                  <w:pPr>
-                    <w:spacing w:after="0" w:line="240" w:lineRule="auto"/>
-                    <w:rPr>
-                      <w:rFonts w:ascii="Times New Roman" w:eastAsia="Times New Roman" w:hAnsi="Times New Roman" w:cs="Times New Roman"/>
-                      <w:sz w:val="24"/>
-                      <w:szCs w:val="24"/>
-                    </w:rPr>
-                  </w:pPr>
-                  <w:bookmarkStart w:id="35" w:name="MSwitch-serial_connect"/>
-                  <w:proofErr w:type="spellStart"/>
-                  <w:r>
-                    <w:rPr>
-                      <w:rFonts w:ascii="Times New Roman" w:eastAsia="Times New Roman" w:hAnsi="Times New Roman" w:cs="Times New Roman"/>
-                      <w:b/>
-                      <w:bCs/>
-                      <w:sz w:val="24"/>
-                      <w:szCs w:val="24"/>
-                    </w:rPr>
-                    <w:t>serial_connect</w:t>
+                    <w:t>set_reservoir</w:t>
                   </w:r>
                   <w:bookmarkEnd w:id="35"/>
                   <w:proofErr w:type="spellEnd"/>
@@ -6544,7 +6341,7 @@
                       <w:sz w:val="24"/>
                       <w:szCs w:val="24"/>
                     </w:rPr>
-                    <w:t>(self)</w:t>
+                    <w:t>(self, res)</w:t>
                   </w:r>
                 </w:p>
                 <w:p>
@@ -6563,95 +6360,6 @@
                       <w:sz w:val="20"/>
                       <w:szCs w:val="20"/>
                     </w:rPr>
-                    <w:t>This method establishes the serial connection with the microcontroller.</w:t>
-                  </w:r>
-                  <w:r>
-                    <w:rPr>
-                      <w:rFonts w:ascii="Courier New" w:eastAsia="Times New Roman" w:hAnsi="Courier New" w:cs="Courier New"/>
-                      <w:sz w:val="20"/>
-                      <w:szCs w:val="20"/>
-                    </w:rPr>
-                    <w:br/>
-                    <w:t> </w:t>
-                  </w:r>
-                  <w:r>
-                    <w:rPr>
-                      <w:rFonts w:ascii="Courier New" w:eastAsia="Times New Roman" w:hAnsi="Courier New" w:cs="Courier New"/>
-                      <w:sz w:val="20"/>
-                      <w:szCs w:val="20"/>
-                    </w:rPr>
-                    <w:br/>
-                    <w:t>Once the comport of the pump is known we open a serial connection to it using pySerial.</w:t>
-                  </w:r>
-                </w:p>
-                <w:p>
-                  <w:pPr>
-                    <w:spacing w:after="0" w:line="240" w:lineRule="auto"/>
-                    <w:rPr>
-                      <w:rFonts w:ascii="Times New Roman" w:eastAsia="Times New Roman" w:hAnsi="Times New Roman" w:cs="Times New Roman"/>
-                      <w:sz w:val="24"/>
-                      <w:szCs w:val="24"/>
-                    </w:rPr>
-                  </w:pPr>
-                  <w:bookmarkStart w:id="36" w:name="MSwitch-set_reservoir"/>
-                  <w:proofErr w:type="spellStart"/>
-                  <w:r>
-                    <w:rPr>
-                      <w:rFonts w:ascii="Times New Roman" w:eastAsia="Times New Roman" w:hAnsi="Times New Roman" w:cs="Times New Roman"/>
-                      <w:b/>
-                      <w:bCs/>
-                      <w:sz w:val="24"/>
-                      <w:szCs w:val="24"/>
-                    </w:rPr>
-                    <w:t>set_</w:t>
-                  </w:r>
-                  <w:proofErr w:type="gramStart"/>
-                  <w:r>
-                    <w:rPr>
-                      <w:rFonts w:ascii="Times New Roman" w:eastAsia="Times New Roman" w:hAnsi="Times New Roman" w:cs="Times New Roman"/>
-                      <w:b/>
-                      <w:bCs/>
-                      <w:sz w:val="24"/>
-                      <w:szCs w:val="24"/>
-                    </w:rPr>
-                    <w:t>reservoir</w:t>
-                  </w:r>
-                  <w:bookmarkEnd w:id="36"/>
-                  <w:proofErr w:type="spellEnd"/>
-                  <w:r>
-                    <w:rPr>
-                      <w:rFonts w:ascii="Times New Roman" w:eastAsia="Times New Roman" w:hAnsi="Times New Roman" w:cs="Times New Roman"/>
-                      <w:sz w:val="24"/>
-                      <w:szCs w:val="24"/>
-                    </w:rPr>
-                    <w:t>(</w:t>
-                  </w:r>
-                  <w:proofErr w:type="gramEnd"/>
-                  <w:r>
-                    <w:rPr>
-                      <w:rFonts w:ascii="Times New Roman" w:eastAsia="Times New Roman" w:hAnsi="Times New Roman" w:cs="Times New Roman"/>
-                      <w:sz w:val="24"/>
-                      <w:szCs w:val="24"/>
-                    </w:rPr>
-                    <w:t>self, res)</w:t>
-                  </w:r>
-                </w:p>
-                <w:p>
-                  <w:pPr>
-                    <w:spacing w:after="0" w:line="240" w:lineRule="auto"/>
-                    <w:ind w:left="720"/>
-                    <w:rPr>
-                      <w:rFonts w:ascii="Times New Roman" w:eastAsia="Times New Roman" w:hAnsi="Times New Roman" w:cs="Times New Roman"/>
-                      <w:sz w:val="24"/>
-                      <w:szCs w:val="24"/>
-                    </w:rPr>
-                  </w:pPr>
-                  <w:r>
-                    <w:rPr>
-                      <w:rFonts w:ascii="Courier New" w:eastAsia="Times New Roman" w:hAnsi="Courier New" w:cs="Courier New"/>
-                      <w:sz w:val="20"/>
-                      <w:szCs w:val="20"/>
-                    </w:rPr>
                     <w:t>This method sets the reservoir to pull fluid from.</w:t>
                   </w:r>
                 </w:p>
@@ -6667,11 +6375,12 @@
                   <w:r>
                     <w:rPr>
                       <w:rFonts w:ascii="Times New Roman" w:eastAsia="Times New Roman" w:hAnsi="Times New Roman" w:cs="Times New Roman"/>
+                      <w:noProof/>
                       <w:sz w:val="24"/>
                       <w:szCs w:val="24"/>
                     </w:rPr>
                     <w:pict>
-                      <v:rect id="_x0000_i1098" style="width:0;height:1.5pt" o:hralign="center" o:hrstd="t" o:hr="t" fillcolor="#a0a0a0" stroked="f"/>
+                      <v:rect id="_x0000_i1026" alt="" style="width:425.4pt;height:.05pt;mso-width-percent:0;mso-height-percent:0;mso-width-percent:0;mso-height-percent:0" o:hrpct="909" o:hralign="center" o:hrstd="t" o:hr="t" fillcolor="#a0a0a0" stroked="f"/>
                     </w:pict>
                   </w:r>
                 </w:p>
@@ -7347,7 +7056,6 @@
             </w:pPr>
             <w:hyperlink r:id="rId28" w:anchor="object" w:history="1">
               <w:proofErr w:type="spellStart"/>
-              <w:proofErr w:type="gramStart"/>
               <w:r>
                 <w:rPr>
                   <w:rFonts w:ascii="Helvetica" w:eastAsia="Times New Roman" w:hAnsi="Helvetica" w:cs="Helvetica"/>
@@ -7359,7 +7067,6 @@
                 <w:t>builtins.object</w:t>
               </w:r>
               <w:proofErr w:type="spellEnd"/>
-              <w:proofErr w:type="gramEnd"/>
             </w:hyperlink>
             <w:r>
               <w:rPr>
@@ -7458,7 +7165,7 @@
                     </w:rPr>
                     <w:br/>
                   </w:r>
-                  <w:bookmarkStart w:id="37" w:name="TwoSwitch"/>
+                  <w:bookmarkStart w:id="36" w:name="TwoSwitch"/>
                   <w:r>
                     <w:rPr>
                       <w:rFonts w:ascii="Helvetica" w:eastAsia="Times New Roman" w:hAnsi="Helvetica" w:cs="Helvetica"/>
@@ -7480,7 +7187,7 @@
                     </w:rPr>
                     <w:t>TwoSwitch</w:t>
                   </w:r>
-                  <w:bookmarkEnd w:id="37"/>
+                  <w:bookmarkEnd w:id="36"/>
                   <w:proofErr w:type="spellEnd"/>
                   <w:r>
                     <w:rPr>
@@ -7841,7 +7548,7 @@
                       <w:szCs w:val="24"/>
                     </w:rPr>
                   </w:pPr>
-                  <w:bookmarkStart w:id="38" w:name="TwoSwitch-__init__"/>
+                  <w:bookmarkStart w:id="37" w:name="TwoSwitch-__init__"/>
                   <w:r>
                     <w:rPr>
                       <w:rFonts w:ascii="Times New Roman" w:eastAsia="Times New Roman" w:hAnsi="Times New Roman" w:cs="Times New Roman"/>
@@ -7872,9 +7579,145 @@
                       <w:sz w:val="24"/>
                       <w:szCs w:val="24"/>
                     </w:rPr>
-                    <w:t>_</w:t>
-                  </w:r>
-                  <w:proofErr w:type="gramStart"/>
+                    <w:t>__</w:t>
+                  </w:r>
+                  <w:bookmarkEnd w:id="37"/>
+                  <w:r>
+                    <w:rPr>
+                      <w:rFonts w:ascii="Times New Roman" w:eastAsia="Times New Roman" w:hAnsi="Times New Roman" w:cs="Times New Roman"/>
+                      <w:sz w:val="24"/>
+                      <w:szCs w:val="24"/>
+                    </w:rPr>
+                    <w:t xml:space="preserve">(self, </w:t>
+                  </w:r>
+                  <w:proofErr w:type="spellStart"/>
+                  <w:r>
+                    <w:rPr>
+                      <w:rFonts w:ascii="Times New Roman" w:eastAsia="Times New Roman" w:hAnsi="Times New Roman" w:cs="Times New Roman"/>
+                      <w:sz w:val="24"/>
+                      <w:szCs w:val="24"/>
+                    </w:rPr>
+                    <w:t>my_port</w:t>
+                  </w:r>
+                  <w:proofErr w:type="spellEnd"/>
+                  <w:r>
+                    <w:rPr>
+                      <w:rFonts w:ascii="Times New Roman" w:eastAsia="Times New Roman" w:hAnsi="Times New Roman" w:cs="Times New Roman"/>
+                      <w:sz w:val="24"/>
+                      <w:szCs w:val="24"/>
+                    </w:rPr>
+                    <w:t>)</w:t>
+                  </w:r>
+                </w:p>
+                <w:p>
+                  <w:pPr>
+                    <w:spacing w:after="0" w:line="240" w:lineRule="auto"/>
+                    <w:ind w:left="720"/>
+                    <w:rPr>
+                      <w:rFonts w:ascii="Times New Roman" w:eastAsia="Times New Roman" w:hAnsi="Times New Roman" w:cs="Times New Roman"/>
+                      <w:sz w:val="24"/>
+                      <w:szCs w:val="24"/>
+                    </w:rPr>
+                  </w:pPr>
+                  <w:r>
+                    <w:rPr>
+                      <w:rFonts w:ascii="Courier New" w:eastAsia="Times New Roman" w:hAnsi="Courier New" w:cs="Courier New"/>
+                      <w:sz w:val="20"/>
+                      <w:szCs w:val="20"/>
+                    </w:rPr>
+                    <w:t>The constructor for the </w:t>
+                  </w:r>
+                  <w:proofErr w:type="spellStart"/>
+                  <w:r>
+                    <w:rPr>
+                      <w:rFonts w:ascii="Courier New" w:eastAsia="Times New Roman" w:hAnsi="Courier New" w:cs="Courier New"/>
+                      <w:sz w:val="20"/>
+                      <w:szCs w:val="20"/>
+                    </w:rPr>
+                    <w:fldChar w:fldCharType="begin"/>
+                  </w:r>
+                  <w:r>
+                    <w:rPr>
+                      <w:rFonts w:ascii="Courier New" w:eastAsia="Times New Roman" w:hAnsi="Courier New" w:cs="Courier New"/>
+                      <w:sz w:val="20"/>
+                      <w:szCs w:val="20"/>
+                    </w:rPr>
+                    <w:instrText xml:space="preserve"> HYPERLINK "file:///C:\\Users\\Adiel%20Hernandez\\Google%20Drive\\Developer\\Senior%20Design\\fluidic_handler\\TwoSwitch.html" \l "TwoSwitch" </w:instrText>
+                  </w:r>
+                  <w:r>
+                    <w:rPr>
+                      <w:rFonts w:ascii="Courier New" w:eastAsia="Times New Roman" w:hAnsi="Courier New" w:cs="Courier New"/>
+                      <w:sz w:val="20"/>
+                      <w:szCs w:val="20"/>
+                    </w:rPr>
+                    <w:fldChar w:fldCharType="separate"/>
+                  </w:r>
+                  <w:r>
+                    <w:rPr>
+                      <w:rFonts w:ascii="Courier New" w:eastAsia="Times New Roman" w:hAnsi="Courier New" w:cs="Courier New"/>
+                      <w:color w:val="0000FF"/>
+                      <w:sz w:val="20"/>
+                      <w:szCs w:val="20"/>
+                      <w:u w:val="single"/>
+                    </w:rPr>
+                    <w:t>TwoSwitch</w:t>
+                  </w:r>
+                  <w:proofErr w:type="spellEnd"/>
+                  <w:r>
+                    <w:rPr>
+                      <w:rFonts w:ascii="Courier New" w:eastAsia="Times New Roman" w:hAnsi="Courier New" w:cs="Courier New"/>
+                      <w:sz w:val="20"/>
+                      <w:szCs w:val="20"/>
+                    </w:rPr>
+                    <w:fldChar w:fldCharType="end"/>
+                  </w:r>
+                  <w:r>
+                    <w:rPr>
+                      <w:rFonts w:ascii="Courier New" w:eastAsia="Times New Roman" w:hAnsi="Courier New" w:cs="Courier New"/>
+                      <w:sz w:val="20"/>
+                      <w:szCs w:val="20"/>
+                    </w:rPr>
+                    <w:t> class.</w:t>
+                  </w:r>
+                  <w:r>
+                    <w:rPr>
+                      <w:rFonts w:ascii="Courier New" w:eastAsia="Times New Roman" w:hAnsi="Courier New" w:cs="Courier New"/>
+                      <w:sz w:val="20"/>
+                      <w:szCs w:val="20"/>
+                    </w:rPr>
+                    <w:br/>
+                    <w:t> </w:t>
+                  </w:r>
+                  <w:r>
+                    <w:rPr>
+                      <w:rFonts w:ascii="Courier New" w:eastAsia="Times New Roman" w:hAnsi="Courier New" w:cs="Courier New"/>
+                      <w:sz w:val="20"/>
+                      <w:szCs w:val="20"/>
+                    </w:rPr>
+                    <w:br/>
+                    <w:t>Parameters:</w:t>
+                  </w:r>
+                  <w:r>
+                    <w:rPr>
+                      <w:rFonts w:ascii="Courier New" w:eastAsia="Times New Roman" w:hAnsi="Courier New" w:cs="Courier New"/>
+                      <w:sz w:val="20"/>
+                      <w:szCs w:val="20"/>
+                    </w:rPr>
+                    <w:br/>
+                    <w:t>    my_port (string): the microcontrollers port for the serial connection.</w:t>
+                  </w:r>
+                </w:p>
+                <w:p>
+                  <w:pPr>
+                    <w:spacing w:after="0" w:line="240" w:lineRule="auto"/>
+                    <w:rPr>
+                      <w:rFonts w:ascii="Times New Roman" w:eastAsia="Times New Roman" w:hAnsi="Times New Roman" w:cs="Times New Roman"/>
+                      <w:sz w:val="24"/>
+                      <w:szCs w:val="24"/>
+                    </w:rPr>
+                  </w:pPr>
+                  <w:bookmarkStart w:id="38" w:name="TwoSwitch-chop_return"/>
+                  <w:proofErr w:type="spellStart"/>
                   <w:r>
                     <w:rPr>
                       <w:rFonts w:ascii="Times New Roman" w:eastAsia="Times New Roman" w:hAnsi="Times New Roman" w:cs="Times New Roman"/>
@@ -7883,35 +7726,9 @@
                       <w:sz w:val="24"/>
                       <w:szCs w:val="24"/>
                     </w:rPr>
-                    <w:t>_</w:t>
+                    <w:t>chop_return</w:t>
                   </w:r>
                   <w:bookmarkEnd w:id="38"/>
-                  <w:r>
-                    <w:rPr>
-                      <w:rFonts w:ascii="Times New Roman" w:eastAsia="Times New Roman" w:hAnsi="Times New Roman" w:cs="Times New Roman"/>
-                      <w:sz w:val="24"/>
-                      <w:szCs w:val="24"/>
-                    </w:rPr>
-                    <w:t>(</w:t>
-                  </w:r>
-                  <w:proofErr w:type="gramEnd"/>
-                  <w:r>
-                    <w:rPr>
-                      <w:rFonts w:ascii="Times New Roman" w:eastAsia="Times New Roman" w:hAnsi="Times New Roman" w:cs="Times New Roman"/>
-                      <w:sz w:val="24"/>
-                      <w:szCs w:val="24"/>
-                    </w:rPr>
-                    <w:t xml:space="preserve">self, </w:t>
-                  </w:r>
-                  <w:proofErr w:type="spellStart"/>
-                  <w:r>
-                    <w:rPr>
-                      <w:rFonts w:ascii="Times New Roman" w:eastAsia="Times New Roman" w:hAnsi="Times New Roman" w:cs="Times New Roman"/>
-                      <w:sz w:val="24"/>
-                      <w:szCs w:val="24"/>
-                    </w:rPr>
-                    <w:t>my_port</w:t>
-                  </w:r>
                   <w:proofErr w:type="spellEnd"/>
                   <w:r>
                     <w:rPr>
@@ -7919,7 +7736,7 @@
                       <w:sz w:val="24"/>
                       <w:szCs w:val="24"/>
                     </w:rPr>
-                    <w:t>)</w:t>
+                    <w:t>(self, ret)</w:t>
                   </w:r>
                 </w:p>
                 <w:p>
@@ -7938,59 +7755,16 @@
                       <w:sz w:val="20"/>
                       <w:szCs w:val="20"/>
                     </w:rPr>
-                    <w:t>The constructor for the </w:t>
-                  </w:r>
-                  <w:proofErr w:type="spellStart"/>
-                  <w:r>
-                    <w:rPr>
-                      <w:rFonts w:ascii="Courier New" w:eastAsia="Times New Roman" w:hAnsi="Courier New" w:cs="Courier New"/>
-                      <w:sz w:val="20"/>
-                      <w:szCs w:val="20"/>
-                    </w:rPr>
-                    <w:fldChar w:fldCharType="begin"/>
-                  </w:r>
-                  <w:r>
-                    <w:rPr>
-                      <w:rFonts w:ascii="Courier New" w:eastAsia="Times New Roman" w:hAnsi="Courier New" w:cs="Courier New"/>
-                      <w:sz w:val="20"/>
-                      <w:szCs w:val="20"/>
-                    </w:rPr>
-                    <w:instrText xml:space="preserve"> HYPERLINK "file:///C:\\Users\\Adiel%20Hernandez\\Google%20Drive\\Developer\\Senior%20Design\\fluidic_handler\\TwoSwitch.html" \l "TwoSwitch" </w:instrText>
-                  </w:r>
-                  <w:r>
-                    <w:rPr>
-                      <w:rFonts w:ascii="Courier New" w:eastAsia="Times New Roman" w:hAnsi="Courier New" w:cs="Courier New"/>
-                      <w:sz w:val="20"/>
-                      <w:szCs w:val="20"/>
-                    </w:rPr>
-                    <w:fldChar w:fldCharType="separate"/>
-                  </w:r>
-                  <w:r>
-                    <w:rPr>
-                      <w:rFonts w:ascii="Courier New" w:eastAsia="Times New Roman" w:hAnsi="Courier New" w:cs="Courier New"/>
-                      <w:color w:val="0000FF"/>
-                      <w:sz w:val="20"/>
-                      <w:szCs w:val="20"/>
-                      <w:u w:val="single"/>
-                    </w:rPr>
-                    <w:t>TwoSwitch</w:t>
-                  </w:r>
-                  <w:proofErr w:type="spellEnd"/>
-                  <w:r>
-                    <w:rPr>
-                      <w:rFonts w:ascii="Courier New" w:eastAsia="Times New Roman" w:hAnsi="Courier New" w:cs="Courier New"/>
-                      <w:sz w:val="20"/>
-                      <w:szCs w:val="20"/>
-                    </w:rPr>
-                    <w:fldChar w:fldCharType="end"/>
-                  </w:r>
-                  <w:r>
-                    <w:rPr>
-                      <w:rFonts w:ascii="Courier New" w:eastAsia="Times New Roman" w:hAnsi="Courier New" w:cs="Courier New"/>
-                      <w:sz w:val="20"/>
-                      <w:szCs w:val="20"/>
-                    </w:rPr>
-                    <w:t> class.</w:t>
+                    <w:t>This method modifies the output of the two switch which comes with a carriage return and newline at the end of itself.</w:t>
+                  </w:r>
+                  <w:r>
+                    <w:rPr>
+                      <w:rFonts w:ascii="Courier New" w:eastAsia="Times New Roman" w:hAnsi="Courier New" w:cs="Courier New"/>
+                      <w:sz w:val="20"/>
+                      <w:szCs w:val="20"/>
+                    </w:rPr>
+                    <w:br/>
+                    <w:t>The carriage return and newline is cut off here.</w:t>
                   </w:r>
                   <w:r>
                     <w:rPr>
@@ -8008,28 +7782,28 @@
                       <w:szCs w:val="20"/>
                     </w:rPr>
                     <w:br/>
-                    <w:t>Parameters:</w:t>
-                  </w:r>
-                  <w:r>
-                    <w:rPr>
-                      <w:rFonts w:ascii="Courier New" w:eastAsia="Times New Roman" w:hAnsi="Courier New" w:cs="Courier New"/>
-                      <w:sz w:val="20"/>
-                      <w:szCs w:val="20"/>
-                    </w:rPr>
-                    <w:br/>
-                    <w:t>    my_port (string): the microcontrollers port for the serial connection.</w:t>
-                  </w:r>
-                </w:p>
-                <w:p>
-                  <w:pPr>
-                    <w:spacing w:after="0" w:line="240" w:lineRule="auto"/>
-                    <w:rPr>
-                      <w:rFonts w:ascii="Times New Roman" w:eastAsia="Times New Roman" w:hAnsi="Times New Roman" w:cs="Times New Roman"/>
-                      <w:sz w:val="24"/>
-                      <w:szCs w:val="24"/>
-                    </w:rPr>
-                  </w:pPr>
-                  <w:bookmarkStart w:id="39" w:name="TwoSwitch-chop_return"/>
+                    <w:t>Returns:</w:t>
+                  </w:r>
+                  <w:r>
+                    <w:rPr>
+                      <w:rFonts w:ascii="Courier New" w:eastAsia="Times New Roman" w:hAnsi="Courier New" w:cs="Courier New"/>
+                      <w:sz w:val="20"/>
+                      <w:szCs w:val="20"/>
+                    </w:rPr>
+                    <w:br/>
+                    <w:t>    Output of the pump without the carraige return and newline at the end.</w:t>
+                  </w:r>
+                </w:p>
+                <w:p>
+                  <w:pPr>
+                    <w:spacing w:after="0" w:line="240" w:lineRule="auto"/>
+                    <w:rPr>
+                      <w:rFonts w:ascii="Times New Roman" w:eastAsia="Times New Roman" w:hAnsi="Times New Roman" w:cs="Times New Roman"/>
+                      <w:sz w:val="24"/>
+                      <w:szCs w:val="24"/>
+                    </w:rPr>
+                  </w:pPr>
+                  <w:bookmarkStart w:id="39" w:name="TwoSwitch-getIdentifier"/>
                   <w:proofErr w:type="spellStart"/>
                   <w:r>
                     <w:rPr>
@@ -8039,9 +7813,75 @@
                       <w:sz w:val="24"/>
                       <w:szCs w:val="24"/>
                     </w:rPr>
-                    <w:t>chop_</w:t>
-                  </w:r>
-                  <w:proofErr w:type="gramStart"/>
+                    <w:t>getIdentifier</w:t>
+                  </w:r>
+                  <w:bookmarkEnd w:id="39"/>
+                  <w:proofErr w:type="spellEnd"/>
+                  <w:r>
+                    <w:rPr>
+                      <w:rFonts w:ascii="Times New Roman" w:eastAsia="Times New Roman" w:hAnsi="Times New Roman" w:cs="Times New Roman"/>
+                      <w:sz w:val="24"/>
+                      <w:szCs w:val="24"/>
+                    </w:rPr>
+                    <w:t>(self)</w:t>
+                  </w:r>
+                </w:p>
+                <w:p>
+                  <w:pPr>
+                    <w:spacing w:after="0" w:line="240" w:lineRule="auto"/>
+                    <w:ind w:left="720"/>
+                    <w:rPr>
+                      <w:rFonts w:ascii="Times New Roman" w:eastAsia="Times New Roman" w:hAnsi="Times New Roman" w:cs="Times New Roman"/>
+                      <w:sz w:val="24"/>
+                      <w:szCs w:val="24"/>
+                    </w:rPr>
+                  </w:pPr>
+                  <w:r>
+                    <w:rPr>
+                      <w:rFonts w:ascii="Courier New" w:eastAsia="Times New Roman" w:hAnsi="Courier New" w:cs="Courier New"/>
+                      <w:sz w:val="20"/>
+                      <w:szCs w:val="20"/>
+                    </w:rPr>
+                    <w:t>This method sends the command "?" to the microcontroller which is programmed to send back a unique ID. The attribute uniqueID is set to the microcontrollers response.</w:t>
+                  </w:r>
+                  <w:r>
+                    <w:rPr>
+                      <w:rFonts w:ascii="Courier New" w:eastAsia="Times New Roman" w:hAnsi="Courier New" w:cs="Courier New"/>
+                      <w:sz w:val="20"/>
+                      <w:szCs w:val="20"/>
+                    </w:rPr>
+                    <w:br/>
+                    <w:t> </w:t>
+                  </w:r>
+                  <w:r>
+                    <w:rPr>
+                      <w:rFonts w:ascii="Courier New" w:eastAsia="Times New Roman" w:hAnsi="Courier New" w:cs="Courier New"/>
+                      <w:sz w:val="20"/>
+                      <w:szCs w:val="20"/>
+                    </w:rPr>
+                    <w:br/>
+                    <w:t>Returns:</w:t>
+                  </w:r>
+                  <w:r>
+                    <w:rPr>
+                      <w:rFonts w:ascii="Courier New" w:eastAsia="Times New Roman" w:hAnsi="Courier New" w:cs="Courier New"/>
+                      <w:sz w:val="20"/>
+                      <w:szCs w:val="20"/>
+                    </w:rPr>
+                    <w:br/>
+                    <w:t>    response (string): The unique ID that the microcontroller sends back through the serial connection.</w:t>
+                  </w:r>
+                </w:p>
+                <w:p>
+                  <w:pPr>
+                    <w:spacing w:after="0" w:line="240" w:lineRule="auto"/>
+                    <w:rPr>
+                      <w:rFonts w:ascii="Times New Roman" w:eastAsia="Times New Roman" w:hAnsi="Times New Roman" w:cs="Times New Roman"/>
+                      <w:sz w:val="24"/>
+                      <w:szCs w:val="24"/>
+                    </w:rPr>
+                  </w:pPr>
+                  <w:bookmarkStart w:id="40" w:name="TwoSwitch-send"/>
                   <w:r>
                     <w:rPr>
                       <w:rFonts w:ascii="Times New Roman" w:eastAsia="Times New Roman" w:hAnsi="Times New Roman" w:cs="Times New Roman"/>
@@ -8050,9 +7890,26 @@
                       <w:sz w:val="24"/>
                       <w:szCs w:val="24"/>
                     </w:rPr>
-                    <w:t>return</w:t>
-                  </w:r>
-                  <w:bookmarkEnd w:id="39"/>
+                    <w:t>send</w:t>
+                  </w:r>
+                  <w:bookmarkEnd w:id="40"/>
+                  <w:r>
+                    <w:rPr>
+                      <w:rFonts w:ascii="Times New Roman" w:eastAsia="Times New Roman" w:hAnsi="Times New Roman" w:cs="Times New Roman"/>
+                      <w:sz w:val="24"/>
+                      <w:szCs w:val="24"/>
+                    </w:rPr>
+                    <w:t xml:space="preserve">(self, </w:t>
+                  </w:r>
+                  <w:proofErr w:type="spellStart"/>
+                  <w:r>
+                    <w:rPr>
+                      <w:rFonts w:ascii="Times New Roman" w:eastAsia="Times New Roman" w:hAnsi="Times New Roman" w:cs="Times New Roman"/>
+                      <w:sz w:val="24"/>
+                      <w:szCs w:val="24"/>
+                    </w:rPr>
+                    <w:t>cmd</w:t>
+                  </w:r>
                   <w:proofErr w:type="spellEnd"/>
                   <w:r>
                     <w:rPr>
@@ -8060,16 +7917,7 @@
                       <w:sz w:val="24"/>
                       <w:szCs w:val="24"/>
                     </w:rPr>
-                    <w:t>(</w:t>
-                  </w:r>
-                  <w:proofErr w:type="gramEnd"/>
-                  <w:r>
-                    <w:rPr>
-                      <w:rFonts w:ascii="Times New Roman" w:eastAsia="Times New Roman" w:hAnsi="Times New Roman" w:cs="Times New Roman"/>
-                      <w:sz w:val="24"/>
-                      <w:szCs w:val="24"/>
-                    </w:rPr>
-                    <w:t>self, ret)</w:t>
+                    <w:t>)</w:t>
                   </w:r>
                 </w:p>
                 <w:p>
@@ -8088,34 +7936,7 @@
                       <w:sz w:val="20"/>
                       <w:szCs w:val="20"/>
                     </w:rPr>
-                    <w:t>This method modifies the output of the two switch which comes with a carriage return and newline at the end of itself.</w:t>
-                  </w:r>
-                  <w:r>
-                    <w:rPr>
-                      <w:rFonts w:ascii="Courier New" w:eastAsia="Times New Roman" w:hAnsi="Courier New" w:cs="Courier New"/>
-                      <w:sz w:val="20"/>
-                      <w:szCs w:val="20"/>
-                    </w:rPr>
-                    <w:br/>
-                    <w:t>The carriage </w:t>
-                  </w:r>
-                  <w:proofErr w:type="gramStart"/>
-                  <w:r>
-                    <w:rPr>
-                      <w:rFonts w:ascii="Courier New" w:eastAsia="Times New Roman" w:hAnsi="Courier New" w:cs="Courier New"/>
-                      <w:sz w:val="20"/>
-                      <w:szCs w:val="20"/>
-                    </w:rPr>
-                    <w:t>return</w:t>
-                  </w:r>
-                  <w:proofErr w:type="gramEnd"/>
-                  <w:r>
-                    <w:rPr>
-                      <w:rFonts w:ascii="Courier New" w:eastAsia="Times New Roman" w:hAnsi="Courier New" w:cs="Courier New"/>
-                      <w:sz w:val="20"/>
-                      <w:szCs w:val="20"/>
-                    </w:rPr>
-                    <w:t> and newline is cut off here.</w:t>
+                    <w:t>This method sends a command across the serial connection.</w:t>
                   </w:r>
                   <w:r>
                     <w:rPr>
@@ -8133,28 +7954,28 @@
                       <w:szCs w:val="20"/>
                     </w:rPr>
                     <w:br/>
-                    <w:t>Returns:</w:t>
-                  </w:r>
-                  <w:r>
-                    <w:rPr>
-                      <w:rFonts w:ascii="Courier New" w:eastAsia="Times New Roman" w:hAnsi="Courier New" w:cs="Courier New"/>
-                      <w:sz w:val="20"/>
-                      <w:szCs w:val="20"/>
-                    </w:rPr>
-                    <w:br/>
-                    <w:t>    Output of the pump without the carraige return and newline at the end.</w:t>
-                  </w:r>
-                </w:p>
-                <w:p>
-                  <w:pPr>
-                    <w:spacing w:after="0" w:line="240" w:lineRule="auto"/>
-                    <w:rPr>
-                      <w:rFonts w:ascii="Times New Roman" w:eastAsia="Times New Roman" w:hAnsi="Times New Roman" w:cs="Times New Roman"/>
-                      <w:sz w:val="24"/>
-                      <w:szCs w:val="24"/>
-                    </w:rPr>
-                  </w:pPr>
-                  <w:bookmarkStart w:id="40" w:name="TwoSwitch-getIdentifier"/>
+                    <w:t>Parameters:</w:t>
+                  </w:r>
+                  <w:r>
+                    <w:rPr>
+                      <w:rFonts w:ascii="Courier New" w:eastAsia="Times New Roman" w:hAnsi="Courier New" w:cs="Courier New"/>
+                      <w:sz w:val="20"/>
+                      <w:szCs w:val="20"/>
+                    </w:rPr>
+                    <w:br/>
+                    <w:t>    cmd (string): The command or string that is to be sent to the microcontroller.</w:t>
+                  </w:r>
+                </w:p>
+                <w:p>
+                  <w:pPr>
+                    <w:spacing w:after="0" w:line="240" w:lineRule="auto"/>
+                    <w:rPr>
+                      <w:rFonts w:ascii="Times New Roman" w:eastAsia="Times New Roman" w:hAnsi="Times New Roman" w:cs="Times New Roman"/>
+                      <w:sz w:val="24"/>
+                      <w:szCs w:val="24"/>
+                    </w:rPr>
+                  </w:pPr>
+                  <w:bookmarkStart w:id="41" w:name="TwoSwitch-serial_connect"/>
                   <w:proofErr w:type="spellStart"/>
                   <w:r>
                     <w:rPr>
@@ -8164,9 +7985,9 @@
                       <w:sz w:val="24"/>
                       <w:szCs w:val="24"/>
                     </w:rPr>
-                    <w:t>getIdentifier</w:t>
-                  </w:r>
-                  <w:bookmarkEnd w:id="40"/>
+                    <w:t>serial_connect</w:t>
+                  </w:r>
+                  <w:bookmarkEnd w:id="41"/>
                   <w:proofErr w:type="spellEnd"/>
                   <w:r>
                     <w:rPr>
@@ -8193,7 +8014,7 @@
                       <w:sz w:val="20"/>
                       <w:szCs w:val="20"/>
                     </w:rPr>
-                    <w:t>This method sends the command "?" to the microcontroller which is programmed to send back a unique ID. The attribute uniqueID is set to the microcontrollers response.</w:t>
+                    <w:t>This method establishes the serial connection with the microcontroller.</w:t>
                   </w:r>
                   <w:r>
                     <w:rPr>
@@ -8211,29 +8032,20 @@
                       <w:szCs w:val="20"/>
                     </w:rPr>
                     <w:br/>
-                    <w:t>Returns:</w:t>
-                  </w:r>
-                  <w:r>
-                    <w:rPr>
-                      <w:rFonts w:ascii="Courier New" w:eastAsia="Times New Roman" w:hAnsi="Courier New" w:cs="Courier New"/>
-                      <w:sz w:val="20"/>
-                      <w:szCs w:val="20"/>
-                    </w:rPr>
-                    <w:br/>
-                    <w:t>    response (string): The unique ID that the microcontroller sends back through the serial connection.</w:t>
-                  </w:r>
-                </w:p>
-                <w:p>
-                  <w:pPr>
-                    <w:spacing w:after="0" w:line="240" w:lineRule="auto"/>
-                    <w:rPr>
-                      <w:rFonts w:ascii="Times New Roman" w:eastAsia="Times New Roman" w:hAnsi="Times New Roman" w:cs="Times New Roman"/>
-                      <w:sz w:val="24"/>
-                      <w:szCs w:val="24"/>
-                    </w:rPr>
-                  </w:pPr>
-                  <w:bookmarkStart w:id="41" w:name="TwoSwitch-send"/>
-                  <w:proofErr w:type="gramStart"/>
+                    <w:t>Once the comport of the pump is known we open a serial connection to it using pySerial.</w:t>
+                  </w:r>
+                </w:p>
+                <w:p>
+                  <w:pPr>
+                    <w:spacing w:after="0" w:line="240" w:lineRule="auto"/>
+                    <w:rPr>
+                      <w:rFonts w:ascii="Times New Roman" w:eastAsia="Times New Roman" w:hAnsi="Times New Roman" w:cs="Times New Roman"/>
+                      <w:sz w:val="24"/>
+                      <w:szCs w:val="24"/>
+                    </w:rPr>
+                  </w:pPr>
+                  <w:bookmarkStart w:id="42" w:name="TwoSwitch-setCollect"/>
+                  <w:proofErr w:type="spellStart"/>
                   <w:r>
                     <w:rPr>
                       <w:rFonts w:ascii="Times New Roman" w:eastAsia="Times New Roman" w:hAnsi="Times New Roman" w:cs="Times New Roman"/>
@@ -8242,35 +8054,9 @@
                       <w:sz w:val="24"/>
                       <w:szCs w:val="24"/>
                     </w:rPr>
-                    <w:t>send</w:t>
-                  </w:r>
-                  <w:bookmarkEnd w:id="41"/>
-                  <w:r>
-                    <w:rPr>
-                      <w:rFonts w:ascii="Times New Roman" w:eastAsia="Times New Roman" w:hAnsi="Times New Roman" w:cs="Times New Roman"/>
-                      <w:sz w:val="24"/>
-                      <w:szCs w:val="24"/>
-                    </w:rPr>
-                    <w:t>(</w:t>
-                  </w:r>
-                  <w:proofErr w:type="gramEnd"/>
-                  <w:r>
-                    <w:rPr>
-                      <w:rFonts w:ascii="Times New Roman" w:eastAsia="Times New Roman" w:hAnsi="Times New Roman" w:cs="Times New Roman"/>
-                      <w:sz w:val="24"/>
-                      <w:szCs w:val="24"/>
-                    </w:rPr>
-                    <w:t xml:space="preserve">self, </w:t>
-                  </w:r>
-                  <w:proofErr w:type="spellStart"/>
-                  <w:r>
-                    <w:rPr>
-                      <w:rFonts w:ascii="Times New Roman" w:eastAsia="Times New Roman" w:hAnsi="Times New Roman" w:cs="Times New Roman"/>
-                      <w:sz w:val="24"/>
-                      <w:szCs w:val="24"/>
-                    </w:rPr>
-                    <w:t>cmd</w:t>
-                  </w:r>
+                    <w:t>setCollect</w:t>
+                  </w:r>
+                  <w:bookmarkEnd w:id="42"/>
                   <w:proofErr w:type="spellEnd"/>
                   <w:r>
                     <w:rPr>
@@ -8278,7 +8064,7 @@
                       <w:sz w:val="24"/>
                       <w:szCs w:val="24"/>
                     </w:rPr>
-                    <w:t>)</w:t>
+                    <w:t>(self, channel)</w:t>
                   </w:r>
                 </w:p>
                 <w:p>
@@ -8297,7 +8083,7 @@
                       <w:sz w:val="20"/>
                       <w:szCs w:val="20"/>
                     </w:rPr>
-                    <w:t>This method sends a command across the serial connection.</w:t>
+                    <w:t>This method sends a command to the microcontroller based on what channel needs to be set to recirculate.</w:t>
                   </w:r>
                   <w:r>
                     <w:rPr>
@@ -8324,19 +8110,19 @@
                       <w:szCs w:val="20"/>
                     </w:rPr>
                     <w:br/>
-                    <w:t>    cmd (string): The command or string that is to be sent to the microcontroller.</w:t>
-                  </w:r>
-                </w:p>
-                <w:p>
-                  <w:pPr>
-                    <w:spacing w:after="0" w:line="240" w:lineRule="auto"/>
-                    <w:rPr>
-                      <w:rFonts w:ascii="Times New Roman" w:eastAsia="Times New Roman" w:hAnsi="Times New Roman" w:cs="Times New Roman"/>
-                      <w:sz w:val="24"/>
-                      <w:szCs w:val="24"/>
-                    </w:rPr>
-                  </w:pPr>
-                  <w:bookmarkStart w:id="42" w:name="TwoSwitch-serial_connect"/>
+                    <w:t>    channel (int): The fluidic channel chosen to be set to collect.</w:t>
+                  </w:r>
+                </w:p>
+                <w:p>
+                  <w:pPr>
+                    <w:spacing w:after="0" w:line="240" w:lineRule="auto"/>
+                    <w:rPr>
+                      <w:rFonts w:ascii="Times New Roman" w:eastAsia="Times New Roman" w:hAnsi="Times New Roman" w:cs="Times New Roman"/>
+                      <w:sz w:val="24"/>
+                      <w:szCs w:val="24"/>
+                    </w:rPr>
+                  </w:pPr>
+                  <w:bookmarkStart w:id="43" w:name="TwoSwitch-setRecirculate"/>
                   <w:proofErr w:type="spellStart"/>
                   <w:r>
                     <w:rPr>
@@ -8346,77 +8132,7 @@
                       <w:sz w:val="24"/>
                       <w:szCs w:val="24"/>
                     </w:rPr>
-                    <w:t>serial_connect</w:t>
-                  </w:r>
-                  <w:bookmarkEnd w:id="42"/>
-                  <w:proofErr w:type="spellEnd"/>
-                  <w:r>
-                    <w:rPr>
-                      <w:rFonts w:ascii="Times New Roman" w:eastAsia="Times New Roman" w:hAnsi="Times New Roman" w:cs="Times New Roman"/>
-                      <w:sz w:val="24"/>
-                      <w:szCs w:val="24"/>
-                    </w:rPr>
-                    <w:t>(self)</w:t>
-                  </w:r>
-                </w:p>
-                <w:p>
-                  <w:pPr>
-                    <w:spacing w:after="0" w:line="240" w:lineRule="auto"/>
-                    <w:ind w:left="720"/>
-                    <w:rPr>
-                      <w:rFonts w:ascii="Times New Roman" w:eastAsia="Times New Roman" w:hAnsi="Times New Roman" w:cs="Times New Roman"/>
-                      <w:sz w:val="24"/>
-                      <w:szCs w:val="24"/>
-                    </w:rPr>
-                  </w:pPr>
-                  <w:r>
-                    <w:rPr>
-                      <w:rFonts w:ascii="Courier New" w:eastAsia="Times New Roman" w:hAnsi="Courier New" w:cs="Courier New"/>
-                      <w:sz w:val="20"/>
-                      <w:szCs w:val="20"/>
-                    </w:rPr>
-                    <w:t>This method establishes the serial connection with the microcontroller.</w:t>
-                  </w:r>
-                  <w:r>
-                    <w:rPr>
-                      <w:rFonts w:ascii="Courier New" w:eastAsia="Times New Roman" w:hAnsi="Courier New" w:cs="Courier New"/>
-                      <w:sz w:val="20"/>
-                      <w:szCs w:val="20"/>
-                    </w:rPr>
-                    <w:br/>
-                    <w:t> </w:t>
-                  </w:r>
-                  <w:r>
-                    <w:rPr>
-                      <w:rFonts w:ascii="Courier New" w:eastAsia="Times New Roman" w:hAnsi="Courier New" w:cs="Courier New"/>
-                      <w:sz w:val="20"/>
-                      <w:szCs w:val="20"/>
-                    </w:rPr>
-                    <w:br/>
-                    <w:t>Once the comport of the pump is known we open a serial connection to it using pySerial.</w:t>
-                  </w:r>
-                </w:p>
-                <w:p>
-                  <w:pPr>
-                    <w:spacing w:after="0" w:line="240" w:lineRule="auto"/>
-                    <w:rPr>
-                      <w:rFonts w:ascii="Times New Roman" w:eastAsia="Times New Roman" w:hAnsi="Times New Roman" w:cs="Times New Roman"/>
-                      <w:sz w:val="24"/>
-                      <w:szCs w:val="24"/>
-                    </w:rPr>
-                  </w:pPr>
-                  <w:bookmarkStart w:id="43" w:name="TwoSwitch-setCollect"/>
-                  <w:proofErr w:type="spellStart"/>
-                  <w:proofErr w:type="gramStart"/>
-                  <w:r>
-                    <w:rPr>
-                      <w:rFonts w:ascii="Times New Roman" w:eastAsia="Times New Roman" w:hAnsi="Times New Roman" w:cs="Times New Roman"/>
-                      <w:b/>
-                      <w:bCs/>
-                      <w:sz w:val="24"/>
-                      <w:szCs w:val="24"/>
-                    </w:rPr>
-                    <w:t>setCollect</w:t>
+                    <w:t>setRecirculate</w:t>
                   </w:r>
                   <w:bookmarkEnd w:id="43"/>
                   <w:proofErr w:type="spellEnd"/>
@@ -8426,16 +8142,7 @@
                       <w:sz w:val="24"/>
                       <w:szCs w:val="24"/>
                     </w:rPr>
-                    <w:t>(</w:t>
-                  </w:r>
-                  <w:proofErr w:type="gramEnd"/>
-                  <w:r>
-                    <w:rPr>
-                      <w:rFonts w:ascii="Times New Roman" w:eastAsia="Times New Roman" w:hAnsi="Times New Roman" w:cs="Times New Roman"/>
-                      <w:sz w:val="24"/>
-                      <w:szCs w:val="24"/>
-                    </w:rPr>
-                    <w:t>self, channel)</w:t>
+                    <w:t>(self, channel)</w:t>
                   </w:r>
                 </w:p>
                 <w:p>
@@ -8481,94 +8188,6 @@
                       <w:szCs w:val="20"/>
                     </w:rPr>
                     <w:br/>
-                    <w:t>    channel (int): The fluidic channel chosen to be set to collect.</w:t>
-                  </w:r>
-                </w:p>
-                <w:p>
-                  <w:pPr>
-                    <w:spacing w:after="0" w:line="240" w:lineRule="auto"/>
-                    <w:rPr>
-                      <w:rFonts w:ascii="Times New Roman" w:eastAsia="Times New Roman" w:hAnsi="Times New Roman" w:cs="Times New Roman"/>
-                      <w:sz w:val="24"/>
-                      <w:szCs w:val="24"/>
-                    </w:rPr>
-                  </w:pPr>
-                  <w:bookmarkStart w:id="44" w:name="TwoSwitch-setRecirculate"/>
-                  <w:proofErr w:type="spellStart"/>
-                  <w:proofErr w:type="gramStart"/>
-                  <w:r>
-                    <w:rPr>
-                      <w:rFonts w:ascii="Times New Roman" w:eastAsia="Times New Roman" w:hAnsi="Times New Roman" w:cs="Times New Roman"/>
-                      <w:b/>
-                      <w:bCs/>
-                      <w:sz w:val="24"/>
-                      <w:szCs w:val="24"/>
-                    </w:rPr>
-                    <w:t>setRecirculate</w:t>
-                  </w:r>
-                  <w:bookmarkEnd w:id="44"/>
-                  <w:proofErr w:type="spellEnd"/>
-                  <w:r>
-                    <w:rPr>
-                      <w:rFonts w:ascii="Times New Roman" w:eastAsia="Times New Roman" w:hAnsi="Times New Roman" w:cs="Times New Roman"/>
-                      <w:sz w:val="24"/>
-                      <w:szCs w:val="24"/>
-                    </w:rPr>
-                    <w:t>(</w:t>
-                  </w:r>
-                  <w:proofErr w:type="gramEnd"/>
-                  <w:r>
-                    <w:rPr>
-                      <w:rFonts w:ascii="Times New Roman" w:eastAsia="Times New Roman" w:hAnsi="Times New Roman" w:cs="Times New Roman"/>
-                      <w:sz w:val="24"/>
-                      <w:szCs w:val="24"/>
-                    </w:rPr>
-                    <w:t>self, channel)</w:t>
-                  </w:r>
-                </w:p>
-                <w:p>
-                  <w:pPr>
-                    <w:spacing w:after="0" w:line="240" w:lineRule="auto"/>
-                    <w:ind w:left="720"/>
-                    <w:rPr>
-                      <w:rFonts w:ascii="Times New Roman" w:eastAsia="Times New Roman" w:hAnsi="Times New Roman" w:cs="Times New Roman"/>
-                      <w:sz w:val="24"/>
-                      <w:szCs w:val="24"/>
-                    </w:rPr>
-                  </w:pPr>
-                  <w:r>
-                    <w:rPr>
-                      <w:rFonts w:ascii="Courier New" w:eastAsia="Times New Roman" w:hAnsi="Courier New" w:cs="Courier New"/>
-                      <w:sz w:val="20"/>
-                      <w:szCs w:val="20"/>
-                    </w:rPr>
-                    <w:t>This method sends a command to the microcontroller based on what channel needs to be set to recirculate.</w:t>
-                  </w:r>
-                  <w:r>
-                    <w:rPr>
-                      <w:rFonts w:ascii="Courier New" w:eastAsia="Times New Roman" w:hAnsi="Courier New" w:cs="Courier New"/>
-                      <w:sz w:val="20"/>
-                      <w:szCs w:val="20"/>
-                    </w:rPr>
-                    <w:br/>
-                    <w:t> </w:t>
-                  </w:r>
-                  <w:r>
-                    <w:rPr>
-                      <w:rFonts w:ascii="Courier New" w:eastAsia="Times New Roman" w:hAnsi="Courier New" w:cs="Courier New"/>
-                      <w:sz w:val="20"/>
-                      <w:szCs w:val="20"/>
-                    </w:rPr>
-                    <w:br/>
-                    <w:t>Parameters:</w:t>
-                  </w:r>
-                  <w:r>
-                    <w:rPr>
-                      <w:rFonts w:ascii="Courier New" w:eastAsia="Times New Roman" w:hAnsi="Courier New" w:cs="Courier New"/>
-                      <w:sz w:val="20"/>
-                      <w:szCs w:val="20"/>
-                    </w:rPr>
-                    <w:br/>
                     <w:t>    channel (int): The fluidic channel chosen to be set to recirculate.</w:t>
                   </w:r>
                 </w:p>
@@ -8584,11 +8203,12 @@
                   <w:r>
                     <w:rPr>
                       <w:rFonts w:ascii="Times New Roman" w:eastAsia="Times New Roman" w:hAnsi="Times New Roman" w:cs="Times New Roman"/>
+                      <w:noProof/>
                       <w:sz w:val="24"/>
                       <w:szCs w:val="24"/>
                     </w:rPr>
                     <w:pict>
-                      <v:rect id="_x0000_i1103" style="width:0;height:1.5pt" o:hralign="center" o:hrstd="t" o:hr="t" fillcolor="#a0a0a0" stroked="f"/>
+                      <v:rect id="_x0000_i1025" alt="" style="width:425.4pt;height:.05pt;mso-width-percent:0;mso-height-percent:0;mso-width-percent:0;mso-height-percent:0" o:hrpct="909" o:hralign="center" o:hrstd="t" o:hr="t" fillcolor="#a0a0a0" stroked="f"/>
                     </w:pict>
                   </w:r>
                 </w:p>
@@ -8750,10 +8370,19 @@
       </w:tr>
     </w:tbl>
     <w:p/>
-    <w:p/>
-    <w:p/>
-    <w:p/>
-    <w:p/>
+    <w:p>
+      <w:r>
+        <w:rPr>
+          <w:b/>
+          <w:bCs/>
+        </w:rPr>
+        <w:t>Arduino</w:t>
+      </w:r>
+    </w:p>
+    <w:p>
+      <w:bookmarkStart w:id="44" w:name="_GoBack"/>
+      <w:bookmarkEnd w:id="44"/>
+    </w:p>
     <w:sectPr>
       <w:pgSz w:w="12240" w:h="15840"/>
       <w:pgMar w:top="1440" w:right="1440" w:bottom="1440" w:left="1440" w:header="720" w:footer="720" w:gutter="0"/>
@@ -8781,7 +8410,7 @@
       </w:pPr>
     </w:pPrDefault>
   </w:docDefaults>
-  <w:latentStyles w:defLockedState="0" w:defUIPriority="99" w:defSemiHidden="0" w:defUnhideWhenUsed="0" w:defQFormat="0" w:count="375">
+  <w:latentStyles w:defLockedState="0" w:defUIPriority="99" w:defSemiHidden="0" w:defUnhideWhenUsed="0" w:defQFormat="0" w:count="376">
     <w:lsdException w:name="Normal" w:uiPriority="0" w:qFormat="1"/>
     <w:lsdException w:name="heading 1" w:uiPriority="9" w:qFormat="1"/>
     <w:lsdException w:name="heading 2" w:semiHidden="1" w:uiPriority="9" w:unhideWhenUsed="1" w:qFormat="1"/>
@@ -8930,11 +8559,11 @@
     <w:lsdException w:name="Table Elegant" w:semiHidden="1" w:unhideWhenUsed="1"/>
     <w:lsdException w:name="Table Professional" w:semiHidden="1" w:unhideWhenUsed="1"/>
     <w:lsdException w:name="Table Subtle 1" w:semiHidden="1" w:unhideWhenUsed="1"/>
+    <w:lsdException w:name="Table Subtle 2" w:semiHidden="1" w:unhideWhenUsed="1"/>
     <w:lsdException w:name="Table Web 1" w:semiHidden="1" w:unhideWhenUsed="1"/>
     <w:lsdException w:name="Table Web 2" w:semiHidden="1" w:unhideWhenUsed="1"/>
     <w:lsdException w:name="Balloon Text" w:semiHidden="1" w:unhideWhenUsed="1"/>
     <w:lsdException w:name="Table Grid" w:uiPriority="39"/>
-    <w:lsdException w:name="Table Theme" w:semiHidden="1" w:unhideWhenUsed="1"/>
     <w:lsdException w:name="Placeholder Text" w:semiHidden="1"/>
     <w:lsdException w:name="No Spacing" w:uiPriority="1" w:qFormat="1"/>
     <w:lsdException w:name="Light Shading" w:uiPriority="60"/>
@@ -9154,10 +8783,31 @@
     <w:lsdException w:name="Smart Hyperlink" w:semiHidden="1" w:unhideWhenUsed="1"/>
     <w:lsdException w:name="Hashtag" w:semiHidden="1" w:unhideWhenUsed="1"/>
     <w:lsdException w:name="Unresolved Mention" w:semiHidden="1" w:unhideWhenUsed="1"/>
+    <w:lsdException w:name="Smart Link" w:semiHidden="1" w:unhideWhenUsed="1"/>
   </w:latentStyles>
   <w:style w:type="paragraph" w:default="1" w:styleId="Normal">
     <w:name w:val="Normal"/>
     <w:qFormat/>
+  </w:style>
+  <w:style w:type="paragraph" w:styleId="Heading2">
+    <w:name w:val="heading 2"/>
+    <w:basedOn w:val="Normal"/>
+    <w:link w:val="Heading2Char"/>
+    <w:uiPriority w:val="9"/>
+    <w:qFormat/>
+    <w:rsid w:val="00D235B2"/>
+    <w:pPr>
+      <w:spacing w:before="100" w:beforeAutospacing="1" w:after="100" w:afterAutospacing="1" w:line="240" w:lineRule="auto"/>
+      <w:outlineLvl w:val="1"/>
+    </w:pPr>
+    <w:rPr>
+      <w:rFonts w:ascii="Times New Roman" w:eastAsia="Times New Roman" w:hAnsi="Times New Roman" w:cs="Times New Roman"/>
+      <w:b/>
+      <w:bCs/>
+      <w:sz w:val="36"/>
+      <w:szCs w:val="36"/>
+      <w:lang w:eastAsia="zh-CN"/>
+    </w:rPr>
   </w:style>
   <w:style w:type="character" w:default="1" w:styleId="DefaultParagraphFont">
     <w:name w:val="Default Paragraph Font"/>
@@ -9236,6 +8886,55 @@
       <w:sz w:val="20"/>
       <w:szCs w:val="20"/>
     </w:rPr>
+  </w:style>
+  <w:style w:type="character" w:customStyle="1" w:styleId="Heading2Char">
+    <w:name w:val="Heading 2 Char"/>
+    <w:basedOn w:val="DefaultParagraphFont"/>
+    <w:link w:val="Heading2"/>
+    <w:uiPriority w:val="9"/>
+    <w:rsid w:val="00D235B2"/>
+    <w:rPr>
+      <w:rFonts w:ascii="Times New Roman" w:eastAsia="Times New Roman" w:hAnsi="Times New Roman" w:cs="Times New Roman"/>
+      <w:b/>
+      <w:bCs/>
+      <w:sz w:val="36"/>
+      <w:szCs w:val="36"/>
+      <w:lang w:eastAsia="zh-CN"/>
+    </w:rPr>
+  </w:style>
+  <w:style w:type="character" w:styleId="HTMLCode">
+    <w:name w:val="HTML Code"/>
+    <w:basedOn w:val="DefaultParagraphFont"/>
+    <w:uiPriority w:val="99"/>
+    <w:semiHidden/>
+    <w:unhideWhenUsed/>
+    <w:rsid w:val="00D235B2"/>
+    <w:rPr>
+      <w:rFonts w:ascii="Courier New" w:eastAsia="Times New Roman" w:hAnsi="Courier New" w:cs="Courier New"/>
+      <w:sz w:val="20"/>
+      <w:szCs w:val="20"/>
+    </w:rPr>
+  </w:style>
+  <w:style w:type="character" w:styleId="Emphasis">
+    <w:name w:val="Emphasis"/>
+    <w:basedOn w:val="DefaultParagraphFont"/>
+    <w:uiPriority w:val="20"/>
+    <w:qFormat/>
+    <w:rsid w:val="00D235B2"/>
+    <w:rPr>
+      <w:i/>
+      <w:iCs/>
+    </w:rPr>
+  </w:style>
+  <w:style w:type="character" w:customStyle="1" w:styleId="permalink">
+    <w:name w:val="permalink"/>
+    <w:basedOn w:val="DefaultParagraphFont"/>
+    <w:rsid w:val="00D235B2"/>
+  </w:style>
+  <w:style w:type="character" w:customStyle="1" w:styleId="mlabel">
+    <w:name w:val="mlabel"/>
+    <w:basedOn w:val="DefaultParagraphFont"/>
+    <w:rsid w:val="00D235B2"/>
   </w:style>
 </w:styles>
 </file>

</xml_diff>